<commit_message>
add GUI manager class UML
</commit_message>
<xml_diff>
--- a/Documents/DesignDocument_RISEEDU_v2.2.docx
+++ b/Documents/DesignDocument_RISEEDU_v2.2.docx
@@ -1,6 +1,6 @@
 
 <file path=word/document.xml><?xml version="1.0" encoding="utf-8"?>
-<w:document xmlns:wpc="http://schemas.microsoft.com/office/word/2010/wordprocessingCanvas" xmlns:cx="http://schemas.microsoft.com/office/drawing/2014/chartex" xmlns:cx1="http://schemas.microsoft.com/office/drawing/2015/9/8/chartex" xmlns:cx2="http://schemas.microsoft.com/office/drawing/2015/10/21/chartex" xmlns:cx3="http://schemas.microsoft.com/office/drawing/2016/5/9/chartex" xmlns:cx4="http://schemas.microsoft.com/office/drawing/2016/5/10/chartex" xmlns:cx5="http://schemas.microsoft.com/office/drawing/2016/5/11/chartex" xmlns:cx6="http://schemas.microsoft.com/office/drawing/2016/5/12/chartex" xmlns:cx7="http://schemas.microsoft.com/office/drawing/2016/5/13/chartex" xmlns:cx8="http://schemas.microsoft.com/office/drawing/2016/5/14/chartex" xmlns:mc="http://schemas.openxmlformats.org/markup-compatibility/2006" xmlns:aink="http://schemas.microsoft.com/office/drawing/2016/ink" xmlns:am3d="http://schemas.microsoft.com/office/drawing/2017/model3d" xmlns:o="urn:schemas-microsoft-com:office:office" xmlns:oel="http://schemas.microsoft.com/office/2019/extlst" xmlns:r="http://schemas.openxmlformats.org/officeDocument/2006/relationships" xmlns:m="http://schemas.openxmlformats.org/officeDocument/2006/math" xmlns:v="urn:schemas-microsoft-com:vml" xmlns:wp14="http://schemas.microsoft.com/office/word/2010/wordprocessingDrawing" xmlns:wp="http://schemas.openxmlformats.org/drawingml/2006/wordprocessingDrawing" xmlns:w10="urn:schemas-microsoft-com:office:word" xmlns:w="http://schemas.openxmlformats.org/wordprocessingml/2006/main" xmlns:w14="http://schemas.microsoft.com/office/word/2010/wordml" xmlns:w15="http://schemas.microsoft.com/office/word/2012/wordml" xmlns:w16cex="http://schemas.microsoft.com/office/word/2018/wordml/cex" xmlns:w16cid="http://schemas.microsoft.com/office/word/2016/wordml/cid" xmlns:w16="http://schemas.microsoft.com/office/word/2018/wordml" xmlns:w16du="http://schemas.microsoft.com/office/word/2023/wordml/word16du" xmlns:w16sdtdh="http://schemas.microsoft.com/office/word/2020/wordml/sdtdatahash" xmlns:w16sdtfl="http://schemas.microsoft.com/office/word/2024/wordml/sdtformatlock" xmlns:w16se="http://schemas.microsoft.com/office/word/2015/wordml/symex" xmlns:wpg="http://schemas.microsoft.com/office/word/2010/wordprocessingGroup" xmlns:wpi="http://schemas.microsoft.com/office/word/2010/wordprocessingInk" xmlns:wne="http://schemas.microsoft.com/office/word/2006/wordml" xmlns:wps="http://schemas.microsoft.com/office/word/2010/wordprocessingShape" mc:Ignorable="w14 w15 w16se w16cid w16 w16cex w16sdtdh w16sdtfl w16du wp14">
+<w:document xmlns:wpc="http://schemas.microsoft.com/office/word/2010/wordprocessingCanvas" xmlns:cx="http://schemas.microsoft.com/office/drawing/2014/chartex" xmlns:cx1="http://schemas.microsoft.com/office/drawing/2015/9/8/chartex" xmlns:cx2="http://schemas.microsoft.com/office/drawing/2015/10/21/chartex" xmlns:cx3="http://schemas.microsoft.com/office/drawing/2016/5/9/chartex" xmlns:cx4="http://schemas.microsoft.com/office/drawing/2016/5/10/chartex" xmlns:cx5="http://schemas.microsoft.com/office/drawing/2016/5/11/chartex" xmlns:cx6="http://schemas.microsoft.com/office/drawing/2016/5/12/chartex" xmlns:cx7="http://schemas.microsoft.com/office/drawing/2016/5/13/chartex" xmlns:cx8="http://schemas.microsoft.com/office/drawing/2016/5/14/chartex" xmlns:mc="http://schemas.openxmlformats.org/markup-compatibility/2006" xmlns:aink="http://schemas.microsoft.com/office/drawing/2016/ink" xmlns:am3d="http://schemas.microsoft.com/office/drawing/2017/model3d" xmlns:o="urn:schemas-microsoft-com:office:office" xmlns:r="http://schemas.openxmlformats.org/officeDocument/2006/relationships" xmlns:m="http://schemas.openxmlformats.org/officeDocument/2006/math" xmlns:v="urn:schemas-microsoft-com:vml" xmlns:wp14="http://schemas.microsoft.com/office/word/2010/wordprocessingDrawing" xmlns:wp="http://schemas.openxmlformats.org/drawingml/2006/wordprocessingDrawing" xmlns:w10="urn:schemas-microsoft-com:office:word" xmlns:w="http://schemas.openxmlformats.org/wordprocessingml/2006/main" xmlns:w14="http://schemas.microsoft.com/office/word/2010/wordml" xmlns:w15="http://schemas.microsoft.com/office/word/2012/wordml" xmlns:w16cex="http://schemas.microsoft.com/office/word/2018/wordml/cex" xmlns:w16cid="http://schemas.microsoft.com/office/word/2016/wordml/cid" xmlns:w16="http://schemas.microsoft.com/office/word/2018/wordml" xmlns:w16se="http://schemas.microsoft.com/office/word/2015/wordml/symex" xmlns:wpg="http://schemas.microsoft.com/office/word/2010/wordprocessingGroup" xmlns:wpi="http://schemas.microsoft.com/office/word/2010/wordprocessingInk" xmlns:wne="http://schemas.microsoft.com/office/word/2006/wordml" xmlns:wps="http://schemas.microsoft.com/office/word/2010/wordprocessingShape" mc:Ignorable="w14 w15 w16se w16cid w16 w16cex wp14">
   <w:body>
     <w:p>
       <w:pPr>
@@ -273,7 +273,7 @@
     </w:p>
     <w:tbl>
       <w:tblPr>
-        <w:tblW w:w="8745" w:type="dxa"/>
+        <w:tblW w:w="8784" w:type="dxa"/>
         <w:jc w:val="center"/>
         <w:tblBorders>
           <w:top w:val="nil"/>
@@ -287,19 +287,19 @@
         <w:tblLook w:val="0600" w:firstRow="0" w:lastRow="0" w:firstColumn="0" w:lastColumn="0" w:noHBand="1" w:noVBand="1"/>
       </w:tblPr>
       <w:tblGrid>
-        <w:gridCol w:w="1455"/>
-        <w:gridCol w:w="875"/>
-        <w:gridCol w:w="3925"/>
-        <w:gridCol w:w="2490"/>
+        <w:gridCol w:w="1461"/>
+        <w:gridCol w:w="879"/>
+        <w:gridCol w:w="3943"/>
+        <w:gridCol w:w="2501"/>
       </w:tblGrid>
       <w:tr>
         <w:trPr>
-          <w:trHeight w:val="330"/>
+          <w:trHeight w:val="340"/>
           <w:jc w:val="center"/>
         </w:trPr>
         <w:tc>
           <w:tcPr>
-            <w:tcW w:w="1455" w:type="dxa"/>
+            <w:tcW w:w="1461" w:type="dxa"/>
             <w:tcBorders>
               <w:top w:val="single" w:sz="8" w:space="0" w:color="000000"/>
               <w:left w:val="single" w:sz="8" w:space="0" w:color="000000"/>
@@ -331,7 +331,7 @@
         </w:tc>
         <w:tc>
           <w:tcPr>
-            <w:tcW w:w="875" w:type="dxa"/>
+            <w:tcW w:w="879" w:type="dxa"/>
             <w:tcBorders>
               <w:top w:val="single" w:sz="8" w:space="0" w:color="000000"/>
               <w:left w:val="single" w:sz="8" w:space="0" w:color="000000"/>
@@ -363,7 +363,7 @@
         </w:tc>
         <w:tc>
           <w:tcPr>
-            <w:tcW w:w="3925" w:type="dxa"/>
+            <w:tcW w:w="3943" w:type="dxa"/>
             <w:tcBorders>
               <w:top w:val="single" w:sz="8" w:space="0" w:color="000000"/>
               <w:left w:val="single" w:sz="8" w:space="0" w:color="000000"/>
@@ -395,7 +395,7 @@
         </w:tc>
         <w:tc>
           <w:tcPr>
-            <w:tcW w:w="2490" w:type="dxa"/>
+            <w:tcW w:w="2501" w:type="dxa"/>
             <w:tcBorders>
               <w:top w:val="single" w:sz="8" w:space="0" w:color="000000"/>
               <w:left w:val="single" w:sz="8" w:space="0" w:color="000000"/>
@@ -429,12 +429,12 @@
       </w:tr>
       <w:tr>
         <w:trPr>
-          <w:trHeight w:val="330"/>
+          <w:trHeight w:val="340"/>
           <w:jc w:val="center"/>
         </w:trPr>
         <w:tc>
           <w:tcPr>
-            <w:tcW w:w="1455" w:type="dxa"/>
+            <w:tcW w:w="1461" w:type="dxa"/>
             <w:tcBorders>
               <w:left w:val="single" w:sz="8" w:space="0" w:color="000000"/>
               <w:bottom w:val="single" w:sz="8" w:space="0" w:color="000000"/>
@@ -468,7 +468,7 @@
         </w:tc>
         <w:tc>
           <w:tcPr>
-            <w:tcW w:w="875" w:type="dxa"/>
+            <w:tcW w:w="879" w:type="dxa"/>
             <w:tcBorders>
               <w:left w:val="single" w:sz="8" w:space="0" w:color="000000"/>
               <w:bottom w:val="single" w:sz="8" w:space="0" w:color="000000"/>
@@ -494,7 +494,7 @@
         </w:tc>
         <w:tc>
           <w:tcPr>
-            <w:tcW w:w="3925" w:type="dxa"/>
+            <w:tcW w:w="3943" w:type="dxa"/>
             <w:tcBorders>
               <w:left w:val="single" w:sz="8" w:space="0" w:color="000000"/>
               <w:bottom w:val="single" w:sz="8" w:space="0" w:color="000000"/>
@@ -520,7 +520,7 @@
         </w:tc>
         <w:tc>
           <w:tcPr>
-            <w:tcW w:w="2490" w:type="dxa"/>
+            <w:tcW w:w="2501" w:type="dxa"/>
             <w:tcBorders>
               <w:left w:val="single" w:sz="8" w:space="0" w:color="000000"/>
               <w:bottom w:val="single" w:sz="8" w:space="0" w:color="000000"/>
@@ -547,12 +547,12 @@
       </w:tr>
       <w:tr>
         <w:trPr>
-          <w:trHeight w:val="330"/>
+          <w:trHeight w:val="340"/>
           <w:jc w:val="center"/>
         </w:trPr>
         <w:tc>
           <w:tcPr>
-            <w:tcW w:w="1455" w:type="dxa"/>
+            <w:tcW w:w="1461" w:type="dxa"/>
             <w:tcBorders>
               <w:left w:val="single" w:sz="8" w:space="0" w:color="000000"/>
               <w:bottom w:val="single" w:sz="8" w:space="0" w:color="000000"/>
@@ -607,7 +607,7 @@
         </w:tc>
         <w:tc>
           <w:tcPr>
-            <w:tcW w:w="875" w:type="dxa"/>
+            <w:tcW w:w="879" w:type="dxa"/>
             <w:tcBorders>
               <w:left w:val="single" w:sz="8" w:space="0" w:color="000000"/>
               <w:bottom w:val="single" w:sz="8" w:space="0" w:color="000000"/>
@@ -633,7 +633,7 @@
         </w:tc>
         <w:tc>
           <w:tcPr>
-            <w:tcW w:w="3925" w:type="dxa"/>
+            <w:tcW w:w="3943" w:type="dxa"/>
             <w:tcBorders>
               <w:left w:val="single" w:sz="8" w:space="0" w:color="000000"/>
               <w:bottom w:val="single" w:sz="8" w:space="0" w:color="000000"/>
@@ -659,7 +659,7 @@
         </w:tc>
         <w:tc>
           <w:tcPr>
-            <w:tcW w:w="2490" w:type="dxa"/>
+            <w:tcW w:w="2501" w:type="dxa"/>
             <w:tcBorders>
               <w:left w:val="single" w:sz="8" w:space="0" w:color="000000"/>
               <w:bottom w:val="single" w:sz="8" w:space="0" w:color="000000"/>
@@ -689,12 +689,12 @@
       </w:tr>
       <w:tr>
         <w:trPr>
-          <w:trHeight w:val="330"/>
+          <w:trHeight w:val="340"/>
           <w:jc w:val="center"/>
         </w:trPr>
         <w:tc>
           <w:tcPr>
-            <w:tcW w:w="1455" w:type="dxa"/>
+            <w:tcW w:w="1461" w:type="dxa"/>
             <w:tcBorders>
               <w:left w:val="single" w:sz="8" w:space="0" w:color="000000"/>
               <w:bottom w:val="single" w:sz="8" w:space="0" w:color="000000"/>
@@ -749,7 +749,7 @@
         </w:tc>
         <w:tc>
           <w:tcPr>
-            <w:tcW w:w="875" w:type="dxa"/>
+            <w:tcW w:w="879" w:type="dxa"/>
             <w:tcBorders>
               <w:left w:val="single" w:sz="8" w:space="0" w:color="000000"/>
               <w:bottom w:val="single" w:sz="8" w:space="0" w:color="000000"/>
@@ -775,7 +775,7 @@
         </w:tc>
         <w:tc>
           <w:tcPr>
-            <w:tcW w:w="3925" w:type="dxa"/>
+            <w:tcW w:w="3943" w:type="dxa"/>
             <w:tcBorders>
               <w:left w:val="single" w:sz="8" w:space="0" w:color="000000"/>
               <w:bottom w:val="single" w:sz="8" w:space="0" w:color="000000"/>
@@ -801,7 +801,7 @@
         </w:tc>
         <w:tc>
           <w:tcPr>
-            <w:tcW w:w="2490" w:type="dxa"/>
+            <w:tcW w:w="2501" w:type="dxa"/>
             <w:tcBorders>
               <w:left w:val="single" w:sz="8" w:space="0" w:color="000000"/>
               <w:bottom w:val="single" w:sz="8" w:space="0" w:color="000000"/>
@@ -831,12 +831,12 @@
       </w:tr>
       <w:tr>
         <w:trPr>
-          <w:trHeight w:val="330"/>
+          <w:trHeight w:val="340"/>
           <w:jc w:val="center"/>
         </w:trPr>
         <w:tc>
           <w:tcPr>
-            <w:tcW w:w="1455" w:type="dxa"/>
+            <w:tcW w:w="1461" w:type="dxa"/>
             <w:tcBorders>
               <w:left w:val="single" w:sz="8" w:space="0" w:color="000000"/>
               <w:bottom w:val="single" w:sz="8" w:space="0" w:color="000000"/>
@@ -873,7 +873,7 @@
         </w:tc>
         <w:tc>
           <w:tcPr>
-            <w:tcW w:w="875" w:type="dxa"/>
+            <w:tcW w:w="879" w:type="dxa"/>
             <w:tcBorders>
               <w:left w:val="single" w:sz="8" w:space="0" w:color="000000"/>
               <w:bottom w:val="single" w:sz="8" w:space="0" w:color="000000"/>
@@ -899,7 +899,7 @@
         </w:tc>
         <w:tc>
           <w:tcPr>
-            <w:tcW w:w="3925" w:type="dxa"/>
+            <w:tcW w:w="3943" w:type="dxa"/>
             <w:tcBorders>
               <w:left w:val="single" w:sz="8" w:space="0" w:color="000000"/>
               <w:bottom w:val="single" w:sz="8" w:space="0" w:color="000000"/>
@@ -925,7 +925,7 @@
         </w:tc>
         <w:tc>
           <w:tcPr>
-            <w:tcW w:w="2490" w:type="dxa"/>
+            <w:tcW w:w="2501" w:type="dxa"/>
             <w:tcBorders>
               <w:left w:val="single" w:sz="8" w:space="0" w:color="000000"/>
               <w:bottom w:val="single" w:sz="8" w:space="0" w:color="000000"/>
@@ -955,12 +955,12 @@
       </w:tr>
       <w:tr>
         <w:trPr>
-          <w:trHeight w:val="330"/>
+          <w:trHeight w:val="340"/>
           <w:jc w:val="center"/>
         </w:trPr>
         <w:tc>
           <w:tcPr>
-            <w:tcW w:w="1455" w:type="dxa"/>
+            <w:tcW w:w="1461" w:type="dxa"/>
             <w:tcBorders>
               <w:left w:val="single" w:sz="8" w:space="0" w:color="000000"/>
               <w:bottom w:val="single" w:sz="8" w:space="0" w:color="000000"/>
@@ -997,7 +997,7 @@
         </w:tc>
         <w:tc>
           <w:tcPr>
-            <w:tcW w:w="875" w:type="dxa"/>
+            <w:tcW w:w="879" w:type="dxa"/>
             <w:tcBorders>
               <w:left w:val="single" w:sz="8" w:space="0" w:color="000000"/>
               <w:bottom w:val="single" w:sz="8" w:space="0" w:color="000000"/>
@@ -1023,7 +1023,7 @@
         </w:tc>
         <w:tc>
           <w:tcPr>
-            <w:tcW w:w="3925" w:type="dxa"/>
+            <w:tcW w:w="3943" w:type="dxa"/>
             <w:tcBorders>
               <w:left w:val="single" w:sz="8" w:space="0" w:color="000000"/>
               <w:bottom w:val="single" w:sz="8" w:space="0" w:color="000000"/>
@@ -1059,7 +1059,7 @@
         </w:tc>
         <w:tc>
           <w:tcPr>
-            <w:tcW w:w="2490" w:type="dxa"/>
+            <w:tcW w:w="2501" w:type="dxa"/>
             <w:tcBorders>
               <w:left w:val="single" w:sz="8" w:space="0" w:color="000000"/>
               <w:bottom w:val="single" w:sz="8" w:space="0" w:color="000000"/>
@@ -1089,12 +1089,12 @@
       </w:tr>
       <w:tr>
         <w:trPr>
-          <w:trHeight w:val="330"/>
+          <w:trHeight w:val="340"/>
           <w:jc w:val="center"/>
         </w:trPr>
         <w:tc>
           <w:tcPr>
-            <w:tcW w:w="1455" w:type="dxa"/>
+            <w:tcW w:w="1461" w:type="dxa"/>
             <w:tcBorders>
               <w:left w:val="single" w:sz="8" w:space="0" w:color="000000"/>
               <w:bottom w:val="single" w:sz="8" w:space="0" w:color="000000"/>
@@ -1125,7 +1125,7 @@
         </w:tc>
         <w:tc>
           <w:tcPr>
-            <w:tcW w:w="875" w:type="dxa"/>
+            <w:tcW w:w="879" w:type="dxa"/>
             <w:tcBorders>
               <w:left w:val="single" w:sz="8" w:space="0" w:color="000000"/>
               <w:bottom w:val="single" w:sz="8" w:space="0" w:color="000000"/>
@@ -1151,7 +1151,7 @@
         </w:tc>
         <w:tc>
           <w:tcPr>
-            <w:tcW w:w="3925" w:type="dxa"/>
+            <w:tcW w:w="3943" w:type="dxa"/>
             <w:tcBorders>
               <w:left w:val="single" w:sz="8" w:space="0" w:color="000000"/>
               <w:bottom w:val="single" w:sz="8" w:space="0" w:color="000000"/>
@@ -1179,7 +1179,7 @@
         </w:tc>
         <w:tc>
           <w:tcPr>
-            <w:tcW w:w="2490" w:type="dxa"/>
+            <w:tcW w:w="2501" w:type="dxa"/>
             <w:tcBorders>
               <w:left w:val="single" w:sz="8" w:space="0" w:color="000000"/>
               <w:bottom w:val="single" w:sz="8" w:space="0" w:color="000000"/>
@@ -1206,12 +1206,12 @@
       </w:tr>
       <w:tr>
         <w:trPr>
-          <w:trHeight w:val="330"/>
+          <w:trHeight w:val="340"/>
           <w:jc w:val="center"/>
         </w:trPr>
         <w:tc>
           <w:tcPr>
-            <w:tcW w:w="1455" w:type="dxa"/>
+            <w:tcW w:w="1461" w:type="dxa"/>
             <w:tcBorders>
               <w:left w:val="single" w:sz="8" w:space="0" w:color="000000"/>
               <w:bottom w:val="single" w:sz="8" w:space="0" w:color="000000"/>
@@ -1242,7 +1242,7 @@
         </w:tc>
         <w:tc>
           <w:tcPr>
-            <w:tcW w:w="875" w:type="dxa"/>
+            <w:tcW w:w="879" w:type="dxa"/>
             <w:tcBorders>
               <w:left w:val="single" w:sz="8" w:space="0" w:color="000000"/>
               <w:bottom w:val="single" w:sz="8" w:space="0" w:color="000000"/>
@@ -1268,7 +1268,7 @@
         </w:tc>
         <w:tc>
           <w:tcPr>
-            <w:tcW w:w="3925" w:type="dxa"/>
+            <w:tcW w:w="3943" w:type="dxa"/>
             <w:tcBorders>
               <w:left w:val="single" w:sz="8" w:space="0" w:color="000000"/>
               <w:bottom w:val="single" w:sz="8" w:space="0" w:color="000000"/>
@@ -1294,7 +1294,7 @@
         </w:tc>
         <w:tc>
           <w:tcPr>
-            <w:tcW w:w="2490" w:type="dxa"/>
+            <w:tcW w:w="2501" w:type="dxa"/>
             <w:tcBorders>
               <w:left w:val="single" w:sz="8" w:space="0" w:color="000000"/>
               <w:bottom w:val="single" w:sz="8" w:space="0" w:color="000000"/>
@@ -1321,12 +1321,12 @@
       </w:tr>
       <w:tr>
         <w:trPr>
-          <w:trHeight w:val="330"/>
+          <w:trHeight w:val="340"/>
           <w:jc w:val="center"/>
         </w:trPr>
         <w:tc>
           <w:tcPr>
-            <w:tcW w:w="1455" w:type="dxa"/>
+            <w:tcW w:w="1461" w:type="dxa"/>
             <w:tcBorders>
               <w:left w:val="single" w:sz="8" w:space="0" w:color="000000"/>
               <w:bottom w:val="single" w:sz="8" w:space="0" w:color="000000"/>
@@ -1357,7 +1357,7 @@
         </w:tc>
         <w:tc>
           <w:tcPr>
-            <w:tcW w:w="875" w:type="dxa"/>
+            <w:tcW w:w="879" w:type="dxa"/>
             <w:tcBorders>
               <w:left w:val="single" w:sz="8" w:space="0" w:color="000000"/>
               <w:bottom w:val="single" w:sz="8" w:space="0" w:color="000000"/>
@@ -1383,7 +1383,7 @@
         </w:tc>
         <w:tc>
           <w:tcPr>
-            <w:tcW w:w="3925" w:type="dxa"/>
+            <w:tcW w:w="3943" w:type="dxa"/>
             <w:tcBorders>
               <w:left w:val="single" w:sz="8" w:space="0" w:color="000000"/>
               <w:bottom w:val="single" w:sz="8" w:space="0" w:color="000000"/>
@@ -1427,7 +1427,7 @@
         </w:tc>
         <w:tc>
           <w:tcPr>
-            <w:tcW w:w="2490" w:type="dxa"/>
+            <w:tcW w:w="2501" w:type="dxa"/>
             <w:tcBorders>
               <w:left w:val="single" w:sz="8" w:space="0" w:color="000000"/>
               <w:bottom w:val="single" w:sz="8" w:space="0" w:color="000000"/>
@@ -1454,12 +1454,12 @@
       </w:tr>
       <w:tr>
         <w:trPr>
-          <w:trHeight w:val="330"/>
+          <w:trHeight w:val="340"/>
           <w:jc w:val="center"/>
         </w:trPr>
         <w:tc>
           <w:tcPr>
-            <w:tcW w:w="1455" w:type="dxa"/>
+            <w:tcW w:w="1461" w:type="dxa"/>
             <w:tcBorders>
               <w:left w:val="single" w:sz="8" w:space="0" w:color="000000"/>
               <w:bottom w:val="single" w:sz="8" w:space="0" w:color="000000"/>
@@ -1490,7 +1490,7 @@
         </w:tc>
         <w:tc>
           <w:tcPr>
-            <w:tcW w:w="875" w:type="dxa"/>
+            <w:tcW w:w="879" w:type="dxa"/>
             <w:tcBorders>
               <w:left w:val="single" w:sz="8" w:space="0" w:color="000000"/>
               <w:bottom w:val="single" w:sz="8" w:space="0" w:color="000000"/>
@@ -1516,7 +1516,7 @@
         </w:tc>
         <w:tc>
           <w:tcPr>
-            <w:tcW w:w="3925" w:type="dxa"/>
+            <w:tcW w:w="3943" w:type="dxa"/>
             <w:tcBorders>
               <w:left w:val="single" w:sz="8" w:space="0" w:color="000000"/>
               <w:bottom w:val="single" w:sz="8" w:space="0" w:color="000000"/>
@@ -1542,7 +1542,7 @@
         </w:tc>
         <w:tc>
           <w:tcPr>
-            <w:tcW w:w="2490" w:type="dxa"/>
+            <w:tcW w:w="2501" w:type="dxa"/>
             <w:tcBorders>
               <w:left w:val="single" w:sz="8" w:space="0" w:color="000000"/>
               <w:bottom w:val="single" w:sz="8" w:space="0" w:color="000000"/>
@@ -1569,12 +1569,12 @@
       </w:tr>
       <w:tr>
         <w:trPr>
-          <w:trHeight w:val="330"/>
+          <w:trHeight w:val="340"/>
           <w:jc w:val="center"/>
         </w:trPr>
         <w:tc>
           <w:tcPr>
-            <w:tcW w:w="1455" w:type="dxa"/>
+            <w:tcW w:w="1461" w:type="dxa"/>
             <w:tcBorders>
               <w:left w:val="single" w:sz="8" w:space="0" w:color="000000"/>
               <w:bottom w:val="single" w:sz="8" w:space="0" w:color="000000"/>
@@ -1611,7 +1611,7 @@
         </w:tc>
         <w:tc>
           <w:tcPr>
-            <w:tcW w:w="875" w:type="dxa"/>
+            <w:tcW w:w="879" w:type="dxa"/>
             <w:tcBorders>
               <w:left w:val="single" w:sz="8" w:space="0" w:color="000000"/>
               <w:bottom w:val="single" w:sz="8" w:space="0" w:color="000000"/>
@@ -1637,7 +1637,7 @@
         </w:tc>
         <w:tc>
           <w:tcPr>
-            <w:tcW w:w="3925" w:type="dxa"/>
+            <w:tcW w:w="3943" w:type="dxa"/>
             <w:tcBorders>
               <w:left w:val="single" w:sz="8" w:space="0" w:color="000000"/>
               <w:bottom w:val="single" w:sz="8" w:space="0" w:color="000000"/>
@@ -1663,7 +1663,7 @@
         </w:tc>
         <w:tc>
           <w:tcPr>
-            <w:tcW w:w="2490" w:type="dxa"/>
+            <w:tcW w:w="2501" w:type="dxa"/>
             <w:tcBorders>
               <w:left w:val="single" w:sz="8" w:space="0" w:color="000000"/>
               <w:bottom w:val="single" w:sz="8" w:space="0" w:color="000000"/>
@@ -1693,12 +1693,12 @@
       </w:tr>
       <w:tr>
         <w:trPr>
-          <w:trHeight w:val="330"/>
+          <w:trHeight w:val="340"/>
           <w:jc w:val="center"/>
         </w:trPr>
         <w:tc>
           <w:tcPr>
-            <w:tcW w:w="1455" w:type="dxa"/>
+            <w:tcW w:w="1461" w:type="dxa"/>
             <w:tcBorders>
               <w:left w:val="single" w:sz="8" w:space="0" w:color="000000"/>
               <w:bottom w:val="single" w:sz="8" w:space="0" w:color="000000"/>
@@ -1735,7 +1735,7 @@
         </w:tc>
         <w:tc>
           <w:tcPr>
-            <w:tcW w:w="875" w:type="dxa"/>
+            <w:tcW w:w="879" w:type="dxa"/>
             <w:tcBorders>
               <w:left w:val="single" w:sz="8" w:space="0" w:color="000000"/>
               <w:bottom w:val="single" w:sz="8" w:space="0" w:color="000000"/>
@@ -1761,7 +1761,7 @@
         </w:tc>
         <w:tc>
           <w:tcPr>
-            <w:tcW w:w="3925" w:type="dxa"/>
+            <w:tcW w:w="3943" w:type="dxa"/>
             <w:tcBorders>
               <w:left w:val="single" w:sz="8" w:space="0" w:color="000000"/>
               <w:bottom w:val="single" w:sz="8" w:space="0" w:color="000000"/>
@@ -1787,7 +1787,7 @@
         </w:tc>
         <w:tc>
           <w:tcPr>
-            <w:tcW w:w="2490" w:type="dxa"/>
+            <w:tcW w:w="2501" w:type="dxa"/>
             <w:tcBorders>
               <w:left w:val="single" w:sz="8" w:space="0" w:color="000000"/>
               <w:bottom w:val="single" w:sz="8" w:space="0" w:color="000000"/>
@@ -1814,12 +1814,12 @@
       </w:tr>
       <w:tr>
         <w:trPr>
-          <w:trHeight w:val="330"/>
+          <w:trHeight w:val="340"/>
           <w:jc w:val="center"/>
         </w:trPr>
         <w:tc>
           <w:tcPr>
-            <w:tcW w:w="1455" w:type="dxa"/>
+            <w:tcW w:w="1461" w:type="dxa"/>
             <w:tcBorders>
               <w:left w:val="single" w:sz="8" w:space="0" w:color="000000"/>
               <w:bottom w:val="single" w:sz="8" w:space="0" w:color="000000"/>
@@ -1856,7 +1856,7 @@
         </w:tc>
         <w:tc>
           <w:tcPr>
-            <w:tcW w:w="875" w:type="dxa"/>
+            <w:tcW w:w="879" w:type="dxa"/>
             <w:tcBorders>
               <w:left w:val="single" w:sz="8" w:space="0" w:color="000000"/>
               <w:bottom w:val="single" w:sz="8" w:space="0" w:color="000000"/>
@@ -1882,7 +1882,7 @@
         </w:tc>
         <w:tc>
           <w:tcPr>
-            <w:tcW w:w="3925" w:type="dxa"/>
+            <w:tcW w:w="3943" w:type="dxa"/>
             <w:tcBorders>
               <w:left w:val="single" w:sz="8" w:space="0" w:color="000000"/>
               <w:bottom w:val="single" w:sz="8" w:space="0" w:color="000000"/>
@@ -1908,7 +1908,7 @@
         </w:tc>
         <w:tc>
           <w:tcPr>
-            <w:tcW w:w="2490" w:type="dxa"/>
+            <w:tcW w:w="2501" w:type="dxa"/>
             <w:tcBorders>
               <w:left w:val="single" w:sz="8" w:space="0" w:color="000000"/>
               <w:bottom w:val="single" w:sz="8" w:space="0" w:color="000000"/>
@@ -1935,12 +1935,12 @@
       </w:tr>
       <w:tr>
         <w:trPr>
-          <w:trHeight w:val="330"/>
+          <w:trHeight w:val="340"/>
           <w:jc w:val="center"/>
         </w:trPr>
         <w:tc>
           <w:tcPr>
-            <w:tcW w:w="1455" w:type="dxa"/>
+            <w:tcW w:w="1461" w:type="dxa"/>
             <w:tcBorders>
               <w:left w:val="single" w:sz="8" w:space="0" w:color="000000"/>
               <w:bottom w:val="single" w:sz="8" w:space="0" w:color="000000"/>
@@ -1977,7 +1977,7 @@
         </w:tc>
         <w:tc>
           <w:tcPr>
-            <w:tcW w:w="875" w:type="dxa"/>
+            <w:tcW w:w="879" w:type="dxa"/>
             <w:tcBorders>
               <w:left w:val="single" w:sz="8" w:space="0" w:color="000000"/>
               <w:bottom w:val="single" w:sz="8" w:space="0" w:color="000000"/>
@@ -2003,7 +2003,7 @@
         </w:tc>
         <w:tc>
           <w:tcPr>
-            <w:tcW w:w="3925" w:type="dxa"/>
+            <w:tcW w:w="3943" w:type="dxa"/>
             <w:tcBorders>
               <w:left w:val="single" w:sz="8" w:space="0" w:color="000000"/>
               <w:bottom w:val="single" w:sz="8" w:space="0" w:color="000000"/>
@@ -2038,7 +2038,7 @@
         </w:tc>
         <w:tc>
           <w:tcPr>
-            <w:tcW w:w="2490" w:type="dxa"/>
+            <w:tcW w:w="2501" w:type="dxa"/>
             <w:tcBorders>
               <w:left w:val="single" w:sz="8" w:space="0" w:color="000000"/>
               <w:bottom w:val="single" w:sz="8" w:space="0" w:color="000000"/>
@@ -2065,12 +2065,174 @@
       </w:tr>
       <w:tr>
         <w:trPr>
-          <w:trHeight w:val="330"/>
+          <w:trHeight w:val="340"/>
           <w:jc w:val="center"/>
         </w:trPr>
         <w:tc>
           <w:tcPr>
-            <w:tcW w:w="1455" w:type="dxa"/>
+            <w:tcW w:w="1461" w:type="dxa"/>
+            <w:tcBorders>
+              <w:left w:val="single" w:sz="8" w:space="0" w:color="000000"/>
+            </w:tcBorders>
+            <w:shd w:val="clear" w:color="auto" w:fill="E5E5E5"/>
+            <w:tcMar>
+              <w:top w:w="0" w:type="dxa"/>
+              <w:left w:w="100" w:type="dxa"/>
+              <w:bottom w:w="0" w:type="dxa"/>
+              <w:right w:w="100" w:type="dxa"/>
+            </w:tcMar>
+          </w:tcPr>
+          <w:p>
+            <w:pPr>
+              <w:spacing w:before="40" w:after="40"/>
+              <w:ind w:left="-120"/>
+              <w:rPr>
+                <w:u w:val="single"/>
+              </w:rPr>
+            </w:pPr>
+            <w:r>
+              <w:rPr>
+                <w:u w:val="single"/>
+              </w:rPr>
+              <w:t xml:space="preserve"> </w:t>
+            </w:r>
+            <w:r>
+              <w:rPr>
+                <w:u w:val="single"/>
+              </w:rPr>
+              <w:t>10/28/2025</w:t>
+            </w:r>
+          </w:p>
+        </w:tc>
+        <w:tc>
+          <w:tcPr>
+            <w:tcW w:w="879" w:type="dxa"/>
+            <w:tcBorders>
+              <w:left w:val="single" w:sz="8" w:space="0" w:color="000000"/>
+            </w:tcBorders>
+            <w:shd w:val="clear" w:color="auto" w:fill="E5E5E5"/>
+            <w:tcMar>
+              <w:top w:w="0" w:type="dxa"/>
+              <w:left w:w="100" w:type="dxa"/>
+              <w:bottom w:w="0" w:type="dxa"/>
+              <w:right w:w="100" w:type="dxa"/>
+            </w:tcMar>
+          </w:tcPr>
+          <w:p>
+            <w:pPr>
+              <w:spacing w:before="40" w:after="40"/>
+              <w:ind w:left="-120"/>
+              <w:jc w:val="center"/>
+            </w:pPr>
+            <w:r>
+              <w:t>2.3</w:t>
+            </w:r>
+          </w:p>
+        </w:tc>
+        <w:tc>
+          <w:tcPr>
+            <w:tcW w:w="3943" w:type="dxa"/>
+            <w:tcBorders>
+              <w:left w:val="single" w:sz="8" w:space="0" w:color="000000"/>
+            </w:tcBorders>
+            <w:shd w:val="clear" w:color="auto" w:fill="E5E5E5"/>
+            <w:tcMar>
+              <w:top w:w="0" w:type="dxa"/>
+              <w:left w:w="100" w:type="dxa"/>
+              <w:bottom w:w="0" w:type="dxa"/>
+              <w:right w:w="100" w:type="dxa"/>
+            </w:tcMar>
+          </w:tcPr>
+          <w:p>
+            <w:pPr>
+              <w:spacing w:before="40" w:after="40"/>
+              <w:ind w:left="-120"/>
+              <w:jc w:val="center"/>
+            </w:pPr>
+            <w:r>
+              <w:rPr>
+                <w:rFonts w:hint="eastAsia"/>
+              </w:rPr>
+              <w:t>Updated</w:t>
+            </w:r>
+            <w:r>
+              <w:t xml:space="preserve"> </w:t>
+            </w:r>
+            <w:r>
+              <w:rPr>
+                <w:rFonts w:hint="eastAsia"/>
+              </w:rPr>
+              <w:t>Class</w:t>
+            </w:r>
+            <w:r>
+              <w:t xml:space="preserve"> 16 </w:t>
+            </w:r>
+            <w:r>
+              <w:rPr>
+                <w:rFonts w:hint="eastAsia"/>
+              </w:rPr>
+              <w:t>GUI</w:t>
+            </w:r>
+            <w:r>
+              <w:t xml:space="preserve"> </w:t>
+            </w:r>
+            <w:r>
+              <w:rPr>
+                <w:rFonts w:hint="eastAsia"/>
+              </w:rPr>
+              <w:t>manager</w:t>
+            </w:r>
+          </w:p>
+        </w:tc>
+        <w:tc>
+          <w:tcPr>
+            <w:tcW w:w="2501" w:type="dxa"/>
+            <w:tcBorders>
+              <w:left w:val="single" w:sz="8" w:space="0" w:color="000000"/>
+              <w:right w:val="single" w:sz="8" w:space="0" w:color="000000"/>
+            </w:tcBorders>
+            <w:shd w:val="clear" w:color="auto" w:fill="E5E5E5"/>
+            <w:tcMar>
+              <w:top w:w="0" w:type="dxa"/>
+              <w:left w:w="100" w:type="dxa"/>
+              <w:bottom w:w="0" w:type="dxa"/>
+              <w:right w:w="100" w:type="dxa"/>
+            </w:tcMar>
+          </w:tcPr>
+          <w:p>
+            <w:pPr>
+              <w:spacing w:before="40" w:after="40"/>
+              <w:ind w:left="-120"/>
+            </w:pPr>
+            <w:r>
+              <w:t xml:space="preserve"> </w:t>
+            </w:r>
+            <w:r>
+              <w:rPr>
+                <w:rFonts w:hint="eastAsia"/>
+              </w:rPr>
+              <w:t>Shichang</w:t>
+            </w:r>
+            <w:r>
+              <w:t xml:space="preserve"> </w:t>
+            </w:r>
+            <w:r>
+              <w:rPr>
+                <w:rFonts w:hint="eastAsia"/>
+              </w:rPr>
+              <w:t>Wang</w:t>
+            </w:r>
+          </w:p>
+        </w:tc>
+      </w:tr>
+      <w:tr>
+        <w:trPr>
+          <w:trHeight w:val="53"/>
+          <w:jc w:val="center"/>
+        </w:trPr>
+        <w:tc>
+          <w:tcPr>
+            <w:tcW w:w="1461" w:type="dxa"/>
             <w:tcBorders>
               <w:left w:val="single" w:sz="8" w:space="0" w:color="000000"/>
               <w:bottom w:val="single" w:sz="8" w:space="0" w:color="000000"/>
@@ -2091,23 +2253,11 @@
                 <w:u w:val="single"/>
               </w:rPr>
             </w:pPr>
-            <w:r>
-              <w:rPr>
-                <w:u w:val="single"/>
-              </w:rPr>
-              <w:t xml:space="preserve"> </w:t>
-            </w:r>
-            <w:r>
-              <w:rPr>
-                <w:u w:val="single"/>
-              </w:rPr>
-              <w:t>10/28/2025</w:t>
-            </w:r>
           </w:p>
         </w:tc>
         <w:tc>
           <w:tcPr>
-            <w:tcW w:w="875" w:type="dxa"/>
+            <w:tcW w:w="879" w:type="dxa"/>
             <w:tcBorders>
               <w:left w:val="single" w:sz="8" w:space="0" w:color="000000"/>
               <w:bottom w:val="single" w:sz="8" w:space="0" w:color="000000"/>
@@ -2126,14 +2276,11 @@
               <w:ind w:left="-120"/>
               <w:jc w:val="center"/>
             </w:pPr>
-            <w:r>
-              <w:t>2.3</w:t>
-            </w:r>
           </w:p>
         </w:tc>
         <w:tc>
           <w:tcPr>
-            <w:tcW w:w="3925" w:type="dxa"/>
+            <w:tcW w:w="3943" w:type="dxa"/>
             <w:tcBorders>
               <w:left w:val="single" w:sz="8" w:space="0" w:color="000000"/>
               <w:bottom w:val="single" w:sz="8" w:space="0" w:color="000000"/>
@@ -2151,15 +2298,15 @@
               <w:spacing w:before="40" w:after="40"/>
               <w:ind w:left="-120"/>
               <w:jc w:val="center"/>
+              <w:rPr>
+                <w:rFonts w:hint="eastAsia"/>
+              </w:rPr>
             </w:pPr>
-            <w:r>
-              <w:t>Updated Class Sequence Diagrams</w:t>
-            </w:r>
           </w:p>
         </w:tc>
         <w:tc>
           <w:tcPr>
-            <w:tcW w:w="2490" w:type="dxa"/>
+            <w:tcW w:w="2501" w:type="dxa"/>
             <w:tcBorders>
               <w:left w:val="single" w:sz="8" w:space="0" w:color="000000"/>
               <w:bottom w:val="single" w:sz="8" w:space="0" w:color="000000"/>
@@ -2178,9 +2325,6 @@
               <w:spacing w:before="40" w:after="40"/>
               <w:ind w:left="-120"/>
             </w:pPr>
-            <w:r>
-              <w:t>Wail Mohammed</w:t>
-            </w:r>
           </w:p>
         </w:tc>
       </w:tr>
@@ -2214,7 +2358,6 @@
           <w:sz w:val="32"/>
           <w:szCs w:val="18"/>
         </w:rPr>
-        <w:lastRenderedPageBreak/>
         <w:t>Table of Contents</w:t>
       </w:r>
     </w:p>
@@ -2231,6 +2374,7 @@
           <w:docPartUnique/>
         </w:docPartObj>
       </w:sdtPr>
+      <w:sdtEndPr/>
       <w:sdtContent>
         <w:p>
           <w:pPr>
@@ -5062,7 +5206,6 @@
       </w:pPr>
       <w:bookmarkStart w:id="2" w:name="_Toc212579400"/>
       <w:r>
-        <w:lastRenderedPageBreak/>
         <w:t>Purpose</w:t>
       </w:r>
       <w:bookmarkEnd w:id="2"/>
@@ -5528,7 +5671,6 @@
       </w:pPr>
       <w:bookmarkStart w:id="7" w:name="_Toc212579405"/>
       <w:r>
-        <w:lastRenderedPageBreak/>
         <w:t>Design Description</w:t>
       </w:r>
       <w:bookmarkEnd w:id="7"/>
@@ -6237,47 +6379,7 @@
           <w:sz w:val="20"/>
           <w:szCs w:val="20"/>
         </w:rPr>
-        <w:t>: </w:t>
-      </w:r>
-      <w:r>
-        <w:rPr>
-          <w:color w:val="000000"/>
-          <w:sz w:val="20"/>
-          <w:szCs w:val="20"/>
-        </w:rPr>
-        <w:t>Once a user object is created and found, this will</w:t>
-      </w:r>
-      <w:r>
-        <w:rPr>
-          <w:color w:val="000000"/>
-          <w:sz w:val="20"/>
-          <w:szCs w:val="20"/>
-        </w:rPr>
-        <w:t xml:space="preserve"> handle</w:t>
-      </w:r>
-      <w:r>
-        <w:rPr>
-          <w:color w:val="000000"/>
-          <w:sz w:val="20"/>
-          <w:szCs w:val="20"/>
-        </w:rPr>
-        <w:t xml:space="preserve"> </w:t>
-      </w:r>
-      <w:r>
-        <w:rPr>
-          <w:color w:val="000000"/>
-          <w:sz w:val="20"/>
-          <w:szCs w:val="20"/>
-        </w:rPr>
-        <w:t xml:space="preserve">user authentication using a predefined users data file, </w:t>
-      </w:r>
-      <w:r>
-        <w:rPr>
-          <w:color w:val="000000"/>
-          <w:sz w:val="20"/>
-          <w:szCs w:val="20"/>
-        </w:rPr>
-        <w:t>by examining the password.</w:t>
+        <w:t>: Once a user object is created and found, this will handle user authentication using a predefined users data file, by examining the password.</w:t>
       </w:r>
     </w:p>
     <w:p>
@@ -6571,7 +6673,6 @@
       </w:pPr>
       <w:bookmarkStart w:id="11" w:name="_Toc212579409"/>
       <w:r>
-        <w:lastRenderedPageBreak/>
         <w:t>Class Design</w:t>
       </w:r>
       <w:bookmarkEnd w:id="11"/>
@@ -7533,7 +7634,6 @@
       </w:pPr>
       <w:bookmarkStart w:id="21" w:name="_Toc212579417"/>
       <w:r>
-        <w:lastRenderedPageBreak/>
         <w:t xml:space="preserve">Class </w:t>
       </w:r>
       <w:r>
@@ -7711,7 +7811,6 @@
       </w:pPr>
       <w:bookmarkStart w:id="23" w:name="_Toc212579419"/>
       <w:r>
-        <w:lastRenderedPageBreak/>
         <w:t>Class 11: Data Manager:</w:t>
       </w:r>
       <w:bookmarkEnd w:id="23"/>
@@ -7875,7 +7974,6 @@
       </w:pPr>
       <w:bookmarkStart w:id="25" w:name="_Toc212579421"/>
       <w:r>
-        <w:lastRenderedPageBreak/>
         <w:t>Class 13: Client</w:t>
       </w:r>
       <w:bookmarkEnd w:id="25"/>
@@ -8101,6 +8199,141 @@
           </wp:inline>
         </w:drawing>
       </w:r>
+    </w:p>
+    <w:p>
+      <w:r>
+        <w:rPr>
+          <w:rFonts w:hint="eastAsia"/>
+        </w:rPr>
+        <w:t>Class</w:t>
+      </w:r>
+      <w:r>
+        <w:t xml:space="preserve"> 16: </w:t>
+      </w:r>
+      <w:r>
+        <w:t>GUI</w:t>
+      </w:r>
+      <w:r>
+        <w:t xml:space="preserve"> </w:t>
+      </w:r>
+      <w:r>
+        <w:t>Manager</w:t>
+      </w:r>
+    </w:p>
+    <w:p>
+      <w:r>
+        <w:t>Description:</w:t>
+      </w:r>
+    </w:p>
+    <w:p>
+      <w:r>
+        <w:t>This class is the main graphical user interface controller of the system. It manages all user interactions through Swing dialog boxes (</w:t>
+      </w:r>
+      <w:proofErr w:type="spellStart"/>
+      <w:r>
+        <w:t>JOptionPane</w:t>
+      </w:r>
+      <w:proofErr w:type="spellEnd"/>
+      <w:r>
+        <w:t xml:space="preserve">) and coordinates transitions between the Login, Student, and Administrator menus. The </w:t>
+      </w:r>
+      <w:proofErr w:type="spellStart"/>
+      <w:r>
+        <w:t>GUIManager</w:t>
+      </w:r>
+      <w:proofErr w:type="spellEnd"/>
+      <w:r>
+        <w:t xml:space="preserve"> reads user credentials, verifies roles, and routes actions to the corresponding manager classes—</w:t>
+      </w:r>
+      <w:proofErr w:type="spellStart"/>
+      <w:r>
+        <w:t>SystemManager</w:t>
+      </w:r>
+      <w:proofErr w:type="spellEnd"/>
+      <w:r>
+        <w:t xml:space="preserve">, </w:t>
+      </w:r>
+      <w:proofErr w:type="spellStart"/>
+      <w:r>
+        <w:t>CourseManager</w:t>
+      </w:r>
+      <w:proofErr w:type="spellEnd"/>
+      <w:r>
+        <w:t xml:space="preserve">, </w:t>
+      </w:r>
+      <w:proofErr w:type="spellStart"/>
+      <w:r>
+        <w:t>EnrollmentManager</w:t>
+      </w:r>
+      <w:proofErr w:type="spellEnd"/>
+      <w:r>
+        <w:t xml:space="preserve">, </w:t>
+      </w:r>
+      <w:proofErr w:type="spellStart"/>
+      <w:r>
+        <w:t>ReportManager</w:t>
+      </w:r>
+      <w:proofErr w:type="spellEnd"/>
+      <w:r>
+        <w:t xml:space="preserve">, and </w:t>
+      </w:r>
+      <w:proofErr w:type="spellStart"/>
+      <w:r>
+        <w:t>DataManager</w:t>
+      </w:r>
+      <w:proofErr w:type="spellEnd"/>
+      <w:r>
+        <w:t>. It also maintains the current user session, controls menu loops, displays messages, and saves data when the user exits.</w:t>
+      </w:r>
+    </w:p>
+    <w:p/>
+    <w:p>
+      <w:r>
+        <w:rPr>
+          <w:noProof/>
+        </w:rPr>
+        <w:drawing>
+          <wp:inline distT="0" distB="0" distL="0" distR="0" wp14:anchorId="014BB658" wp14:editId="06239498">
+            <wp:extent cx="5486400" cy="2440940"/>
+            <wp:effectExtent l="0" t="0" r="0" b="0"/>
+            <wp:docPr id="2" name="Picture 2" descr="A screenshot of a computer&#10;&#10;Description automatically generated"/>
+            <wp:cNvGraphicFramePr>
+              <a:graphicFrameLocks xmlns:a="http://schemas.openxmlformats.org/drawingml/2006/main" noChangeAspect="1"/>
+            </wp:cNvGraphicFramePr>
+            <a:graphic xmlns:a="http://schemas.openxmlformats.org/drawingml/2006/main">
+              <a:graphicData uri="http://schemas.openxmlformats.org/drawingml/2006/picture">
+                <pic:pic xmlns:pic="http://schemas.openxmlformats.org/drawingml/2006/picture">
+                  <pic:nvPicPr>
+                    <pic:cNvPr id="2" name="Gui.png"/>
+                    <pic:cNvPicPr/>
+                  </pic:nvPicPr>
+                  <pic:blipFill>
+                    <a:blip r:embed="rId22">
+                      <a:extLst>
+                        <a:ext uri="{28A0092B-C50C-407E-A947-70E740481C1C}">
+                          <a14:useLocalDpi xmlns:a14="http://schemas.microsoft.com/office/drawing/2010/main" val="0"/>
+                        </a:ext>
+                      </a:extLst>
+                    </a:blip>
+                    <a:stretch>
+                      <a:fillRect/>
+                    </a:stretch>
+                  </pic:blipFill>
+                  <pic:spPr>
+                    <a:xfrm>
+                      <a:off x="0" y="0"/>
+                      <a:ext cx="5486400" cy="2440940"/>
+                    </a:xfrm>
+                    <a:prstGeom prst="rect">
+                      <a:avLst/>
+                    </a:prstGeom>
+                  </pic:spPr>
+                </pic:pic>
+              </a:graphicData>
+            </a:graphic>
+          </wp:inline>
+        </w:drawing>
+      </w:r>
       <w:r>
         <w:br w:type="page"/>
       </w:r>
@@ -8115,7 +8348,6 @@
       </w:pPr>
       <w:bookmarkStart w:id="28" w:name="_Toc212579424"/>
       <w:r>
-        <w:lastRenderedPageBreak/>
         <w:t>Class Diagram</w:t>
       </w:r>
       <w:bookmarkEnd w:id="28"/>
@@ -8157,7 +8389,7 @@
                     <pic:cNvPicPr/>
                   </pic:nvPicPr>
                   <pic:blipFill>
-                    <a:blip r:embed="rId22" cstate="print">
+                    <a:blip r:embed="rId23" cstate="print">
                       <a:extLst>
                         <a:ext uri="{28A0092B-C50C-407E-A947-70E740481C1C}">
                           <a14:useLocalDpi xmlns:a14="http://schemas.microsoft.com/office/drawing/2010/main" val="0"/>
@@ -8203,7 +8435,6 @@
       </w:pPr>
       <w:bookmarkStart w:id="29" w:name="_Toc212579425"/>
       <w:r>
-        <w:lastRenderedPageBreak/>
         <w:t>Use Cases</w:t>
       </w:r>
       <w:bookmarkEnd w:id="29"/>
@@ -8283,7 +8514,7 @@
                     <pic:cNvPicPr/>
                   </pic:nvPicPr>
                   <pic:blipFill>
-                    <a:blip r:embed="rId23">
+                    <a:blip r:embed="rId24">
                       <a:extLst>
                         <a:ext uri="{28A0092B-C50C-407E-A947-70E740481C1C}">
                           <a14:useLocalDpi xmlns:a14="http://schemas.microsoft.com/office/drawing/2010/main" val="0"/>
@@ -8382,7 +8613,7 @@
                     <pic:cNvPicPr/>
                   </pic:nvPicPr>
                   <pic:blipFill>
-                    <a:blip r:embed="rId24">
+                    <a:blip r:embed="rId25">
                       <a:extLst>
                         <a:ext uri="{28A0092B-C50C-407E-A947-70E740481C1C}">
                           <a14:useLocalDpi xmlns:a14="http://schemas.microsoft.com/office/drawing/2010/main" val="0"/>
@@ -8483,7 +8714,7 @@
                     <pic:cNvPicPr/>
                   </pic:nvPicPr>
                   <pic:blipFill>
-                    <a:blip r:embed="rId25">
+                    <a:blip r:embed="rId26">
                       <a:extLst>
                         <a:ext uri="{28A0092B-C50C-407E-A947-70E740481C1C}">
                           <a14:useLocalDpi xmlns:a14="http://schemas.microsoft.com/office/drawing/2010/main" val="0"/>
@@ -8580,7 +8811,7 @@
                     <pic:cNvPicPr/>
                   </pic:nvPicPr>
                   <pic:blipFill>
-                    <a:blip r:embed="rId26">
+                    <a:blip r:embed="rId27">
                       <a:extLst>
                         <a:ext uri="{28A0092B-C50C-407E-A947-70E740481C1C}">
                           <a14:useLocalDpi xmlns:a14="http://schemas.microsoft.com/office/drawing/2010/main" val="0"/>
@@ -8675,7 +8906,7 @@
                     <pic:cNvPicPr/>
                   </pic:nvPicPr>
                   <pic:blipFill>
-                    <a:blip r:embed="rId27">
+                    <a:blip r:embed="rId28">
                       <a:extLst>
                         <a:ext uri="{28A0092B-C50C-407E-A947-70E740481C1C}">
                           <a14:useLocalDpi xmlns:a14="http://schemas.microsoft.com/office/drawing/2010/main" val="0"/>
@@ -8760,7 +8991,7 @@
                     <pic:cNvPicPr/>
                   </pic:nvPicPr>
                   <pic:blipFill>
-                    <a:blip r:embed="rId28">
+                    <a:blip r:embed="rId29">
                       <a:extLst>
                         <a:ext uri="{28A0092B-C50C-407E-A947-70E740481C1C}">
                           <a14:useLocalDpi xmlns:a14="http://schemas.microsoft.com/office/drawing/2010/main" val="0"/>
@@ -8848,7 +9079,7 @@
                     <pic:cNvPicPr/>
                   </pic:nvPicPr>
                   <pic:blipFill>
-                    <a:blip r:embed="rId29">
+                    <a:blip r:embed="rId30">
                       <a:extLst>
                         <a:ext uri="{28A0092B-C50C-407E-A947-70E740481C1C}">
                           <a14:useLocalDpi xmlns:a14="http://schemas.microsoft.com/office/drawing/2010/main" val="0"/>
@@ -8947,7 +9178,7 @@
                     <pic:cNvPicPr/>
                   </pic:nvPicPr>
                   <pic:blipFill>
-                    <a:blip r:embed="rId30">
+                    <a:blip r:embed="rId31">
                       <a:extLst>
                         <a:ext uri="{28A0092B-C50C-407E-A947-70E740481C1C}">
                           <a14:useLocalDpi xmlns:a14="http://schemas.microsoft.com/office/drawing/2010/main" val="0"/>
@@ -9000,7 +9231,6 @@
           <w:b/>
           <w:bCs/>
         </w:rPr>
-        <w:lastRenderedPageBreak/>
         <w:t>UC09: Update Changes Report</w:t>
       </w:r>
     </w:p>
@@ -9074,7 +9304,7 @@
                     <pic:cNvPicPr/>
                   </pic:nvPicPr>
                   <pic:blipFill>
-                    <a:blip r:embed="rId31">
+                    <a:blip r:embed="rId32">
                       <a:extLst>
                         <a:ext uri="{28A0092B-C50C-407E-A947-70E740481C1C}">
                           <a14:useLocalDpi xmlns:a14="http://schemas.microsoft.com/office/drawing/2010/main" val="0"/>
@@ -9191,7 +9421,7 @@
                     <pic:cNvPicPr/>
                   </pic:nvPicPr>
                   <pic:blipFill>
-                    <a:blip r:embed="rId32">
+                    <a:blip r:embed="rId33">
                       <a:extLst>
                         <a:ext uri="{28A0092B-C50C-407E-A947-70E740481C1C}">
                           <a14:useLocalDpi xmlns:a14="http://schemas.microsoft.com/office/drawing/2010/main" val="0"/>
@@ -9234,7 +9464,6 @@
       </w:pPr>
       <w:bookmarkStart w:id="30" w:name="_Toc212579426"/>
       <w:r>
-        <w:lastRenderedPageBreak/>
         <w:t>Sequence Diagrams</w:t>
       </w:r>
       <w:bookmarkEnd w:id="30"/>
@@ -9265,10 +9494,10 @@
           <w:noProof/>
         </w:rPr>
         <w:drawing>
-          <wp:inline distT="0" distB="0" distL="0" distR="0" wp14:anchorId="56F395AD" wp14:editId="6D65D3B2">
-            <wp:extent cx="5486400" cy="2219960"/>
-            <wp:effectExtent l="0" t="0" r="0" b="2540"/>
-            <wp:docPr id="407768828" name="Picture 4" descr="A diagram of a client&#10;&#10;AI-generated content may be incorrect."/>
+          <wp:inline distT="0" distB="0" distL="0" distR="0" wp14:anchorId="612BE7AC" wp14:editId="6632D789">
+            <wp:extent cx="5486400" cy="4005580"/>
+            <wp:effectExtent l="0" t="0" r="0" b="0"/>
+            <wp:docPr id="1243460619" name="Picture 17"/>
             <wp:cNvGraphicFramePr>
               <a:graphicFrameLocks xmlns:a="http://schemas.openxmlformats.org/drawingml/2006/main" noChangeAspect="1"/>
             </wp:cNvGraphicFramePr>
@@ -9276,11 +9505,11 @@
               <a:graphicData uri="http://schemas.openxmlformats.org/drawingml/2006/picture">
                 <pic:pic xmlns:pic="http://schemas.openxmlformats.org/drawingml/2006/picture">
                   <pic:nvPicPr>
-                    <pic:cNvPr id="407768828" name="Picture 4" descr="A diagram of a client&#10;&#10;AI-generated content may be incorrect."/>
+                    <pic:cNvPr id="1243460619" name="Picture 1243460619"/>
                     <pic:cNvPicPr/>
                   </pic:nvPicPr>
                   <pic:blipFill>
-                    <a:blip r:embed="rId33">
+                    <a:blip r:embed="rId34">
                       <a:extLst>
                         <a:ext uri="{28A0092B-C50C-407E-A947-70E740481C1C}">
                           <a14:useLocalDpi xmlns:a14="http://schemas.microsoft.com/office/drawing/2010/main" val="0"/>
@@ -9294,7 +9523,7 @@
                   <pic:spPr>
                     <a:xfrm>
                       <a:off x="0" y="0"/>
-                      <a:ext cx="5486400" cy="2219960"/>
+                      <a:ext cx="5486400" cy="4005580"/>
                     </a:xfrm>
                     <a:prstGeom prst="rect">
                       <a:avLst/>
@@ -9332,10 +9561,10 @@
           <w:noProof/>
         </w:rPr>
         <w:drawing>
-          <wp:inline distT="0" distB="0" distL="0" distR="0" wp14:anchorId="63450789" wp14:editId="47199AF3">
-            <wp:extent cx="5999730" cy="1759643"/>
-            <wp:effectExtent l="0" t="0" r="0" b="5715"/>
-            <wp:docPr id="1584691666" name="Picture 5"/>
+          <wp:inline distT="0" distB="0" distL="0" distR="0" wp14:anchorId="77CC39E1" wp14:editId="23424ED7">
+            <wp:extent cx="5486400" cy="4121150"/>
+            <wp:effectExtent l="0" t="0" r="0" b="0"/>
+            <wp:docPr id="2097104875" name="Picture 19"/>
             <wp:cNvGraphicFramePr>
               <a:graphicFrameLocks xmlns:a="http://schemas.openxmlformats.org/drawingml/2006/main" noChangeAspect="1"/>
             </wp:cNvGraphicFramePr>
@@ -9343,11 +9572,11 @@
               <a:graphicData uri="http://schemas.openxmlformats.org/drawingml/2006/picture">
                 <pic:pic xmlns:pic="http://schemas.openxmlformats.org/drawingml/2006/picture">
                   <pic:nvPicPr>
-                    <pic:cNvPr id="1584691666" name="Picture 1584691666"/>
+                    <pic:cNvPr id="2097104875" name="Picture 2097104875"/>
                     <pic:cNvPicPr/>
                   </pic:nvPicPr>
                   <pic:blipFill>
-                    <a:blip r:embed="rId34" cstate="print">
+                    <a:blip r:embed="rId35">
                       <a:extLst>
                         <a:ext uri="{28A0092B-C50C-407E-A947-70E740481C1C}">
                           <a14:useLocalDpi xmlns:a14="http://schemas.microsoft.com/office/drawing/2010/main" val="0"/>
@@ -9361,7 +9590,7 @@
                   <pic:spPr>
                     <a:xfrm>
                       <a:off x="0" y="0"/>
-                      <a:ext cx="6050368" cy="1774495"/>
+                      <a:ext cx="5486400" cy="4121150"/>
                     </a:xfrm>
                     <a:prstGeom prst="rect">
                       <a:avLst/>
@@ -9396,7 +9625,6 @@
       <w:bookmarkStart w:id="35" w:name="_Toc210245298"/>
       <w:bookmarkStart w:id="36" w:name="_Toc212579429"/>
       <w:r>
-        <w:lastRenderedPageBreak/>
         <w:t xml:space="preserve">Use Case 3: </w:t>
       </w:r>
       <w:r>
@@ -9406,17 +9634,16 @@
       <w:bookmarkEnd w:id="36"/>
     </w:p>
     <w:p/>
-    <w:p/>
     <w:p>
       <w:r>
         <w:rPr>
           <w:noProof/>
         </w:rPr>
         <w:drawing>
-          <wp:inline distT="0" distB="0" distL="0" distR="0" wp14:anchorId="4A8EA7DD" wp14:editId="4C968FDB">
-            <wp:extent cx="5486400" cy="2380615"/>
+          <wp:inline distT="0" distB="0" distL="0" distR="0" wp14:anchorId="1B755B18" wp14:editId="5CFE23A6">
+            <wp:extent cx="5486400" cy="4198620"/>
             <wp:effectExtent l="0" t="0" r="0" b="0"/>
-            <wp:docPr id="1527846592" name="Picture 6" descr="A diagram of a program&#10;&#10;AI-generated content may be incorrect."/>
+            <wp:docPr id="1907213837" name="Picture 21"/>
             <wp:cNvGraphicFramePr>
               <a:graphicFrameLocks xmlns:a="http://schemas.openxmlformats.org/drawingml/2006/main" noChangeAspect="1"/>
             </wp:cNvGraphicFramePr>
@@ -9424,11 +9651,11 @@
               <a:graphicData uri="http://schemas.openxmlformats.org/drawingml/2006/picture">
                 <pic:pic xmlns:pic="http://schemas.openxmlformats.org/drawingml/2006/picture">
                   <pic:nvPicPr>
-                    <pic:cNvPr id="1527846592" name="Picture 6" descr="A diagram of a program&#10;&#10;AI-generated content may be incorrect."/>
+                    <pic:cNvPr id="1907213837" name="Picture 1907213837"/>
                     <pic:cNvPicPr/>
                   </pic:nvPicPr>
                   <pic:blipFill>
-                    <a:blip r:embed="rId35" cstate="print">
+                    <a:blip r:embed="rId36">
                       <a:extLst>
                         <a:ext uri="{28A0092B-C50C-407E-A947-70E740481C1C}">
                           <a14:useLocalDpi xmlns:a14="http://schemas.microsoft.com/office/drawing/2010/main" val="0"/>
@@ -9442,7 +9669,7 @@
                   <pic:spPr>
                     <a:xfrm>
                       <a:off x="0" y="0"/>
-                      <a:ext cx="5486400" cy="2380615"/>
+                      <a:ext cx="5486400" cy="4198620"/>
                     </a:xfrm>
                     <a:prstGeom prst="rect">
                       <a:avLst/>
@@ -9465,6 +9692,7 @@
     <w:p/>
     <w:p/>
     <w:p/>
+    <w:p/>
     <w:p>
       <w:pPr>
         <w:rPr>
@@ -9487,7 +9715,6 @@
       <w:bookmarkStart w:id="37" w:name="_Toc210245299"/>
       <w:bookmarkStart w:id="38" w:name="_Toc212579430"/>
       <w:r>
-        <w:lastRenderedPageBreak/>
         <w:t xml:space="preserve">Use Case 4: </w:t>
       </w:r>
       <w:r>
@@ -9503,10 +9730,10 @@
           <w:noProof/>
         </w:rPr>
         <w:drawing>
-          <wp:inline distT="0" distB="0" distL="0" distR="0" wp14:anchorId="0F368F81" wp14:editId="37C2F0A4">
-            <wp:extent cx="5486400" cy="2976880"/>
+          <wp:inline distT="0" distB="0" distL="0" distR="0" wp14:anchorId="11897F27" wp14:editId="3319F66E">
+            <wp:extent cx="5486400" cy="5377815"/>
             <wp:effectExtent l="0" t="0" r="0" b="0"/>
-            <wp:docPr id="1276993942" name="Picture 7"/>
+            <wp:docPr id="934029524" name="Picture 22"/>
             <wp:cNvGraphicFramePr>
               <a:graphicFrameLocks xmlns:a="http://schemas.openxmlformats.org/drawingml/2006/main" noChangeAspect="1"/>
             </wp:cNvGraphicFramePr>
@@ -9514,11 +9741,11 @@
               <a:graphicData uri="http://schemas.openxmlformats.org/drawingml/2006/picture">
                 <pic:pic xmlns:pic="http://schemas.openxmlformats.org/drawingml/2006/picture">
                   <pic:nvPicPr>
-                    <pic:cNvPr id="1276993942" name="Picture 1276993942"/>
+                    <pic:cNvPr id="934029524" name="Picture 934029524"/>
                     <pic:cNvPicPr/>
                   </pic:nvPicPr>
                   <pic:blipFill>
-                    <a:blip r:embed="rId36" cstate="print">
+                    <a:blip r:embed="rId37">
                       <a:extLst>
                         <a:ext uri="{28A0092B-C50C-407E-A947-70E740481C1C}">
                           <a14:useLocalDpi xmlns:a14="http://schemas.microsoft.com/office/drawing/2010/main" val="0"/>
@@ -9532,7 +9759,7 @@
                   <pic:spPr>
                     <a:xfrm>
                       <a:off x="0" y="0"/>
-                      <a:ext cx="5486400" cy="2976880"/>
+                      <a:ext cx="5486400" cy="5377815"/>
                     </a:xfrm>
                     <a:prstGeom prst="rect">
                       <a:avLst/>
@@ -9586,10 +9813,10 @@
           <w:noProof/>
         </w:rPr>
         <w:drawing>
-          <wp:inline distT="0" distB="0" distL="0" distR="0" wp14:anchorId="080FF440" wp14:editId="495407FA">
-            <wp:extent cx="5486400" cy="1833880"/>
+          <wp:inline distT="0" distB="0" distL="0" distR="0" wp14:anchorId="4EB2909D" wp14:editId="5380C106">
+            <wp:extent cx="5486400" cy="2963545"/>
             <wp:effectExtent l="0" t="0" r="0" b="0"/>
-            <wp:docPr id="792923642" name="Picture 8" descr="A diagram with text and words&#10;&#10;AI-generated content may be incorrect."/>
+            <wp:docPr id="2009514586" name="Picture 23" descr="A diagram of a course selection&#10;&#10;AI-generated content may be incorrect."/>
             <wp:cNvGraphicFramePr>
               <a:graphicFrameLocks xmlns:a="http://schemas.openxmlformats.org/drawingml/2006/main" noChangeAspect="1"/>
             </wp:cNvGraphicFramePr>
@@ -9597,81 +9824,7 @@
               <a:graphicData uri="http://schemas.openxmlformats.org/drawingml/2006/picture">
                 <pic:pic xmlns:pic="http://schemas.openxmlformats.org/drawingml/2006/picture">
                   <pic:nvPicPr>
-                    <pic:cNvPr id="792923642" name="Picture 8" descr="A diagram with text and words&#10;&#10;AI-generated content may be incorrect."/>
-                    <pic:cNvPicPr/>
-                  </pic:nvPicPr>
-                  <pic:blipFill>
-                    <a:blip r:embed="rId37" cstate="print">
-                      <a:extLst>
-                        <a:ext uri="{28A0092B-C50C-407E-A947-70E740481C1C}">
-                          <a14:useLocalDpi xmlns:a14="http://schemas.microsoft.com/office/drawing/2010/main" val="0"/>
-                        </a:ext>
-                      </a:extLst>
-                    </a:blip>
-                    <a:stretch>
-                      <a:fillRect/>
-                    </a:stretch>
-                  </pic:blipFill>
-                  <pic:spPr>
-                    <a:xfrm>
-                      <a:off x="0" y="0"/>
-                      <a:ext cx="5486400" cy="1833880"/>
-                    </a:xfrm>
-                    <a:prstGeom prst="rect">
-                      <a:avLst/>
-                    </a:prstGeom>
-                  </pic:spPr>
-                </pic:pic>
-              </a:graphicData>
-            </a:graphic>
-          </wp:inline>
-        </w:drawing>
-      </w:r>
-    </w:p>
-    <w:p>
-      <w:r>
-        <w:br w:type="page"/>
-      </w:r>
-    </w:p>
-    <w:p>
-      <w:pPr>
-        <w:pStyle w:val="Heading2"/>
-        <w:numPr>
-          <w:ilvl w:val="0"/>
-          <w:numId w:val="0"/>
-        </w:numPr>
-      </w:pPr>
-      <w:bookmarkStart w:id="41" w:name="_Toc210245301"/>
-      <w:bookmarkStart w:id="42" w:name="_Toc212579432"/>
-      <w:r>
-        <w:lastRenderedPageBreak/>
-        <w:t xml:space="preserve">Use Case 6: </w:t>
-      </w:r>
-      <w:r>
-        <w:t>Access Student Class Schedule</w:t>
-      </w:r>
-      <w:bookmarkEnd w:id="41"/>
-      <w:bookmarkEnd w:id="42"/>
-    </w:p>
-    <w:p/>
-    <w:p>
-      <w:r>
-        <w:rPr>
-          <w:noProof/>
-        </w:rPr>
-        <w:drawing>
-          <wp:inline distT="0" distB="0" distL="0" distR="0" wp14:anchorId="52E019FA" wp14:editId="286CC76B">
-            <wp:extent cx="5486400" cy="2369185"/>
-            <wp:effectExtent l="0" t="0" r="0" b="5715"/>
-            <wp:docPr id="69099552" name="Picture 9" descr="A diagram of a schedule&#10;&#10;AI-generated content may be incorrect."/>
-            <wp:cNvGraphicFramePr>
-              <a:graphicFrameLocks xmlns:a="http://schemas.openxmlformats.org/drawingml/2006/main" noChangeAspect="1"/>
-            </wp:cNvGraphicFramePr>
-            <a:graphic xmlns:a="http://schemas.openxmlformats.org/drawingml/2006/main">
-              <a:graphicData uri="http://schemas.openxmlformats.org/drawingml/2006/picture">
-                <pic:pic xmlns:pic="http://schemas.openxmlformats.org/drawingml/2006/picture">
-                  <pic:nvPicPr>
-                    <pic:cNvPr id="69099552" name="Picture 9" descr="A diagram of a schedule&#10;&#10;AI-generated content may be incorrect."/>
+                    <pic:cNvPr id="2009514586" name="Picture 23" descr="A diagram of a course selection&#10;&#10;AI-generated content may be incorrect."/>
                     <pic:cNvPicPr/>
                   </pic:nvPicPr>
                   <pic:blipFill>
@@ -9689,7 +9842,7 @@
                   <pic:spPr>
                     <a:xfrm>
                       <a:off x="0" y="0"/>
-                      <a:ext cx="5486400" cy="2369185"/>
+                      <a:ext cx="5486400" cy="2963545"/>
                     </a:xfrm>
                     <a:prstGeom prst="rect">
                       <a:avLst/>
@@ -9702,17 +9855,6 @@
         </w:drawing>
       </w:r>
     </w:p>
-    <w:p/>
-    <w:p/>
-    <w:p/>
-    <w:p/>
-    <w:p/>
-    <w:p/>
-    <w:p/>
-    <w:p/>
-    <w:p/>
-    <w:p/>
-    <w:p/>
     <w:p>
       <w:r>
         <w:br w:type="page"/>
@@ -9726,30 +9868,27 @@
           <w:numId w:val="0"/>
         </w:numPr>
       </w:pPr>
-      <w:bookmarkStart w:id="43" w:name="_Toc210245302"/>
-      <w:bookmarkStart w:id="44" w:name="_Toc212579433"/>
-      <w:r>
-        <w:lastRenderedPageBreak/>
-        <w:t xml:space="preserve">Use Case 7: </w:t>
-      </w:r>
-      <w:r>
-        <w:t>Manage Student Hold</w:t>
-      </w:r>
-      <w:bookmarkEnd w:id="43"/>
-      <w:bookmarkEnd w:id="44"/>
-    </w:p>
-    <w:p>
-      <w:r>
-        <w:rPr>
-          <w:b/>
+      <w:bookmarkStart w:id="41" w:name="_Toc210245301"/>
+      <w:bookmarkStart w:id="42" w:name="_Toc212579432"/>
+      <w:r>
+        <w:t xml:space="preserve">Use Case 6: </w:t>
+      </w:r>
+      <w:r>
+        <w:t>Access Student Class Schedule</w:t>
+      </w:r>
+      <w:bookmarkEnd w:id="41"/>
+      <w:bookmarkEnd w:id="42"/>
+    </w:p>
+    <w:p>
+      <w:r>
+        <w:rPr>
           <w:noProof/>
-          <w:sz w:val="24"/>
         </w:rPr>
         <w:drawing>
-          <wp:inline distT="0" distB="0" distL="0" distR="0" wp14:anchorId="14A647B0" wp14:editId="6E4788B2">
-            <wp:extent cx="5486400" cy="2373630"/>
-            <wp:effectExtent l="0" t="0" r="0" b="1270"/>
-            <wp:docPr id="508946792" name="Picture 10" descr="A diagram of a workflow&#10;&#10;AI-generated content may be incorrect."/>
+          <wp:inline distT="0" distB="0" distL="0" distR="0" wp14:anchorId="0C50E5B3" wp14:editId="06E54282">
+            <wp:extent cx="5486400" cy="2822575"/>
+            <wp:effectExtent l="0" t="0" r="0" b="0"/>
+            <wp:docPr id="1230422804" name="Picture 7" descr="A screenshot of a class schedule&#10;&#10;AI-generated content may be incorrect."/>
             <wp:cNvGraphicFramePr>
               <a:graphicFrameLocks xmlns:a="http://schemas.openxmlformats.org/drawingml/2006/main" noChangeAspect="1"/>
             </wp:cNvGraphicFramePr>
@@ -9757,11 +9896,11 @@
               <a:graphicData uri="http://schemas.openxmlformats.org/drawingml/2006/picture">
                 <pic:pic xmlns:pic="http://schemas.openxmlformats.org/drawingml/2006/picture">
                   <pic:nvPicPr>
-                    <pic:cNvPr id="508946792" name="Picture 10" descr="A diagram of a workflow&#10;&#10;AI-generated content may be incorrect."/>
+                    <pic:cNvPr id="1230422804" name="Picture 7" descr="A screenshot of a class schedule&#10;&#10;AI-generated content may be incorrect."/>
                     <pic:cNvPicPr/>
                   </pic:nvPicPr>
                   <pic:blipFill>
-                    <a:blip r:embed="rId39" cstate="print">
+                    <a:blip r:embed="rId39">
                       <a:extLst>
                         <a:ext uri="{28A0092B-C50C-407E-A947-70E740481C1C}">
                           <a14:useLocalDpi xmlns:a14="http://schemas.microsoft.com/office/drawing/2010/main" val="0"/>
@@ -9775,7 +9914,7 @@
                   <pic:spPr>
                     <a:xfrm>
                       <a:off x="0" y="0"/>
-                      <a:ext cx="5486400" cy="2373630"/>
+                      <a:ext cx="5486400" cy="2822575"/>
                     </a:xfrm>
                     <a:prstGeom prst="rect">
                       <a:avLst/>
@@ -9799,37 +9938,33 @@
           <w:numId w:val="0"/>
         </w:numPr>
       </w:pPr>
-    </w:p>
-    <w:p>
-      <w:pPr>
-        <w:pStyle w:val="Heading2"/>
-        <w:numPr>
-          <w:ilvl w:val="0"/>
-          <w:numId w:val="0"/>
-        </w:numPr>
-      </w:pPr>
-      <w:bookmarkStart w:id="45" w:name="_Toc210245303"/>
-      <w:bookmarkStart w:id="46" w:name="_Toc212579434"/>
-      <w:r>
-        <w:t xml:space="preserve">Use Case 8: </w:t>
-      </w:r>
-      <w:r>
-        <w:t>Enrollment Report</w:t>
-      </w:r>
-      <w:r>
-        <w:t>ing</w:t>
-      </w:r>
-      <w:bookmarkEnd w:id="45"/>
-      <w:bookmarkEnd w:id="46"/>
+      <w:bookmarkStart w:id="43" w:name="_Toc210245302"/>
+      <w:bookmarkStart w:id="44" w:name="_Toc212579433"/>
+      <w:r>
+        <w:t xml:space="preserve">Use Case 7: </w:t>
+      </w:r>
+      <w:r>
+        <w:t>Manage Student Hold</w:t>
+      </w:r>
+      <w:bookmarkEnd w:id="43"/>
+      <w:bookmarkEnd w:id="44"/>
+    </w:p>
+    <w:p>
+      <w:pPr>
+        <w:rPr>
+          <w:b/>
+          <w:sz w:val="24"/>
+        </w:rPr>
+      </w:pPr>
       <w:r>
         <w:rPr>
           <w:noProof/>
         </w:rPr>
         <w:drawing>
-          <wp:inline distT="0" distB="0" distL="0" distR="0" wp14:anchorId="0C8D8287" wp14:editId="2C26F9BD">
-            <wp:extent cx="5486400" cy="2295525"/>
-            <wp:effectExtent l="0" t="0" r="0" b="3175"/>
-            <wp:docPr id="686164470" name="Picture 12" descr="A screenshot of a computer program&#10;&#10;AI-generated content may be incorrect."/>
+          <wp:inline distT="0" distB="0" distL="0" distR="0" wp14:anchorId="6FADCC58" wp14:editId="06278F6F">
+            <wp:extent cx="5219700" cy="3302000"/>
+            <wp:effectExtent l="0" t="0" r="0" b="0"/>
+            <wp:docPr id="1799604092" name="Picture 6"/>
             <wp:cNvGraphicFramePr>
               <a:graphicFrameLocks xmlns:a="http://schemas.openxmlformats.org/drawingml/2006/main" noChangeAspect="1"/>
             </wp:cNvGraphicFramePr>
@@ -9837,11 +9972,11 @@
               <a:graphicData uri="http://schemas.openxmlformats.org/drawingml/2006/picture">
                 <pic:pic xmlns:pic="http://schemas.openxmlformats.org/drawingml/2006/picture">
                   <pic:nvPicPr>
-                    <pic:cNvPr id="686164470" name="Picture 12" descr="A screenshot of a computer program&#10;&#10;AI-generated content may be incorrect."/>
+                    <pic:cNvPr id="1799604092" name="Picture 1799604092"/>
                     <pic:cNvPicPr/>
                   </pic:nvPicPr>
                   <pic:blipFill>
-                    <a:blip r:embed="rId40" cstate="print">
+                    <a:blip r:embed="rId40">
                       <a:extLst>
                         <a:ext uri="{28A0092B-C50C-407E-A947-70E740481C1C}">
                           <a14:useLocalDpi xmlns:a14="http://schemas.microsoft.com/office/drawing/2010/main" val="0"/>
@@ -9855,7 +9990,7 @@
                   <pic:spPr>
                     <a:xfrm>
                       <a:off x="0" y="0"/>
-                      <a:ext cx="5486400" cy="2295525"/>
+                      <a:ext cx="5219700" cy="3302000"/>
                     </a:xfrm>
                     <a:prstGeom prst="rect">
                       <a:avLst/>
@@ -9867,14 +10002,10 @@
           </wp:inline>
         </w:drawing>
       </w:r>
-    </w:p>
-    <w:p>
       <w:r>
         <w:br w:type="page"/>
       </w:r>
     </w:p>
-    <w:p/>
-    <w:p/>
     <w:p>
       <w:pPr>
         <w:pStyle w:val="Heading2"/>
@@ -9883,19 +10014,28 @@
           <w:numId w:val="0"/>
         </w:numPr>
       </w:pPr>
-      <w:bookmarkStart w:id="47" w:name="_Toc210245304"/>
-      <w:bookmarkStart w:id="48" w:name="_Toc212579435"/>
-      <w:r>
-        <w:t xml:space="preserve">Use Case 9: </w:t>
-      </w:r>
-      <w:r>
-        <w:t>Update</w:t>
-      </w:r>
-      <w:r>
-        <w:t xml:space="preserve"> Changes Report</w:t>
-      </w:r>
-      <w:bookmarkEnd w:id="47"/>
-      <w:bookmarkEnd w:id="48"/>
+    </w:p>
+    <w:p>
+      <w:pPr>
+        <w:pStyle w:val="Heading2"/>
+        <w:numPr>
+          <w:ilvl w:val="0"/>
+          <w:numId w:val="0"/>
+        </w:numPr>
+      </w:pPr>
+      <w:bookmarkStart w:id="45" w:name="_Toc210245303"/>
+      <w:bookmarkStart w:id="46" w:name="_Toc212579434"/>
+      <w:r>
+        <w:t xml:space="preserve">Use Case 8: </w:t>
+      </w:r>
+      <w:r>
+        <w:t>Enrollment Report</w:t>
+      </w:r>
+      <w:r>
+        <w:t>ing</w:t>
+      </w:r>
+      <w:bookmarkEnd w:id="45"/>
+      <w:bookmarkEnd w:id="46"/>
     </w:p>
     <w:p>
       <w:r>
@@ -9903,10 +10043,10 @@
           <w:noProof/>
         </w:rPr>
         <w:drawing>
-          <wp:inline distT="0" distB="0" distL="0" distR="0" wp14:anchorId="02D30B5B" wp14:editId="085125E2">
-            <wp:extent cx="5486400" cy="1752600"/>
+          <wp:inline distT="0" distB="0" distL="0" distR="0" wp14:anchorId="25737CB1" wp14:editId="66F91604">
+            <wp:extent cx="5486400" cy="4349115"/>
             <wp:effectExtent l="0" t="0" r="0" b="0"/>
-            <wp:docPr id="1321240894" name="Picture 13" descr="A diagram of a computer&#10;&#10;AI-generated content may be incorrect."/>
+            <wp:docPr id="1221174065" name="Picture 5"/>
             <wp:cNvGraphicFramePr>
               <a:graphicFrameLocks xmlns:a="http://schemas.openxmlformats.org/drawingml/2006/main" noChangeAspect="1"/>
             </wp:cNvGraphicFramePr>
@@ -9914,11 +10054,11 @@
               <a:graphicData uri="http://schemas.openxmlformats.org/drawingml/2006/picture">
                 <pic:pic xmlns:pic="http://schemas.openxmlformats.org/drawingml/2006/picture">
                   <pic:nvPicPr>
-                    <pic:cNvPr id="1321240894" name="Picture 13" descr="A diagram of a computer&#10;&#10;AI-generated content may be incorrect."/>
+                    <pic:cNvPr id="1221174065" name="Picture 1221174065"/>
                     <pic:cNvPicPr/>
                   </pic:nvPicPr>
                   <pic:blipFill>
-                    <a:blip r:embed="rId41" cstate="print">
+                    <a:blip r:embed="rId41">
                       <a:extLst>
                         <a:ext uri="{28A0092B-C50C-407E-A947-70E740481C1C}">
                           <a14:useLocalDpi xmlns:a14="http://schemas.microsoft.com/office/drawing/2010/main" val="0"/>
@@ -9932,7 +10072,7 @@
                   <pic:spPr>
                     <a:xfrm>
                       <a:off x="0" y="0"/>
-                      <a:ext cx="5486400" cy="1752600"/>
+                      <a:ext cx="5486400" cy="4349115"/>
                     </a:xfrm>
                     <a:prstGeom prst="rect">
                       <a:avLst/>
@@ -9944,8 +10084,6 @@
           </wp:inline>
         </w:drawing>
       </w:r>
-    </w:p>
-    <w:p>
       <w:r>
         <w:br w:type="page"/>
       </w:r>
@@ -9958,32 +10096,30 @@
           <w:numId w:val="0"/>
         </w:numPr>
       </w:pPr>
-      <w:bookmarkStart w:id="49" w:name="_Toc210245305"/>
-      <w:bookmarkStart w:id="50" w:name="_Toc212579436"/>
-      <w:r>
-        <w:lastRenderedPageBreak/>
-        <w:t xml:space="preserve">Use Case 10: </w:t>
-      </w:r>
-      <w:r>
-        <w:t>Creat</w:t>
-      </w:r>
-      <w:r>
-        <w:t xml:space="preserve">e </w:t>
-      </w:r>
-      <w:r>
-        <w:t>courses</w:t>
-      </w:r>
-      <w:bookmarkEnd w:id="49"/>
-      <w:bookmarkEnd w:id="50"/>
+      <w:bookmarkStart w:id="47" w:name="_Toc210245304"/>
+      <w:bookmarkStart w:id="48" w:name="_Toc212579435"/>
+      <w:r>
+        <w:t xml:space="preserve">Use Case 9: </w:t>
+      </w:r>
+      <w:r>
+        <w:t>Update</w:t>
+      </w:r>
+      <w:r>
+        <w:t xml:space="preserve"> Changes Report</w:t>
+      </w:r>
+      <w:bookmarkEnd w:id="47"/>
+      <w:bookmarkEnd w:id="48"/>
+    </w:p>
+    <w:p>
       <w:r>
         <w:rPr>
           <w:noProof/>
         </w:rPr>
         <w:drawing>
-          <wp:inline distT="0" distB="0" distL="0" distR="0" wp14:anchorId="752D50F3" wp14:editId="5E51EF2B">
-            <wp:extent cx="5486400" cy="1659890"/>
-            <wp:effectExtent l="0" t="0" r="0" b="3810"/>
-            <wp:docPr id="1574189284" name="Picture 14" descr="A screenshot of a diagram&#10;&#10;AI-generated content may be incorrect."/>
+          <wp:inline distT="0" distB="0" distL="0" distR="0" wp14:anchorId="09B3DC47" wp14:editId="2740744D">
+            <wp:extent cx="5486400" cy="3036570"/>
+            <wp:effectExtent l="0" t="0" r="0" b="0"/>
+            <wp:docPr id="143172313" name="Picture 4"/>
             <wp:cNvGraphicFramePr>
               <a:graphicFrameLocks xmlns:a="http://schemas.openxmlformats.org/drawingml/2006/main" noChangeAspect="1"/>
             </wp:cNvGraphicFramePr>
@@ -9991,11 +10127,11 @@
               <a:graphicData uri="http://schemas.openxmlformats.org/drawingml/2006/picture">
                 <pic:pic xmlns:pic="http://schemas.openxmlformats.org/drawingml/2006/picture">
                   <pic:nvPicPr>
-                    <pic:cNvPr id="1574189284" name="Picture 14" descr="A screenshot of a diagram&#10;&#10;AI-generated content may be incorrect."/>
+                    <pic:cNvPr id="143172313" name="Picture 143172313"/>
                     <pic:cNvPicPr/>
                   </pic:nvPicPr>
                   <pic:blipFill>
-                    <a:blip r:embed="rId42" cstate="print">
+                    <a:blip r:embed="rId42">
                       <a:extLst>
                         <a:ext uri="{28A0092B-C50C-407E-A947-70E740481C1C}">
                           <a14:useLocalDpi xmlns:a14="http://schemas.microsoft.com/office/drawing/2010/main" val="0"/>
@@ -10009,7 +10145,7 @@
                   <pic:spPr>
                     <a:xfrm>
                       <a:off x="0" y="0"/>
-                      <a:ext cx="5486400" cy="1659890"/>
+                      <a:ext cx="5486400" cy="3036570"/>
                     </a:xfrm>
                     <a:prstGeom prst="rect">
                       <a:avLst/>
@@ -10021,8 +10157,6 @@
           </wp:inline>
         </w:drawing>
       </w:r>
-    </w:p>
-    <w:p>
       <w:r>
         <w:br w:type="page"/>
       </w:r>
@@ -10035,17 +10169,22 @@
           <w:numId w:val="0"/>
         </w:numPr>
       </w:pPr>
-      <w:bookmarkStart w:id="51" w:name="_Toc210245306"/>
-      <w:bookmarkStart w:id="52" w:name="_Toc212579437"/>
-      <w:r>
-        <w:lastRenderedPageBreak/>
-        <w:t xml:space="preserve">Use Case 11: </w:t>
-      </w:r>
-      <w:r>
-        <w:t>Editing courses</w:t>
-      </w:r>
-      <w:bookmarkEnd w:id="51"/>
-      <w:bookmarkEnd w:id="52"/>
+      <w:bookmarkStart w:id="49" w:name="_Toc210245305"/>
+      <w:bookmarkStart w:id="50" w:name="_Toc212579436"/>
+      <w:r>
+        <w:t xml:space="preserve">Use Case 10: </w:t>
+      </w:r>
+      <w:r>
+        <w:t>Creat</w:t>
+      </w:r>
+      <w:r>
+        <w:t xml:space="preserve">e </w:t>
+      </w:r>
+      <w:r>
+        <w:t>courses</w:t>
+      </w:r>
+      <w:bookmarkEnd w:id="49"/>
+      <w:bookmarkEnd w:id="50"/>
     </w:p>
     <w:p>
       <w:r>
@@ -10053,10 +10192,10 @@
           <w:noProof/>
         </w:rPr>
         <w:drawing>
-          <wp:inline distT="0" distB="0" distL="0" distR="0" wp14:anchorId="156E43D6" wp14:editId="116EAF90">
-            <wp:extent cx="5486400" cy="1856105"/>
-            <wp:effectExtent l="0" t="0" r="0" b="0"/>
-            <wp:docPr id="493094498" name="Picture 15" descr="A screenshot of a computer screen&#10;&#10;AI-generated content may be incorrect."/>
+          <wp:inline distT="0" distB="0" distL="0" distR="0" wp14:anchorId="4A4FDBB2" wp14:editId="26FA5AD2">
+            <wp:extent cx="5486400" cy="3602355"/>
+            <wp:effectExtent l="0" t="0" r="0" b="4445"/>
+            <wp:docPr id="1558532456" name="Picture 3" descr="A diagram of course catalog&#10;&#10;AI-generated content may be incorrect."/>
             <wp:cNvGraphicFramePr>
               <a:graphicFrameLocks xmlns:a="http://schemas.openxmlformats.org/drawingml/2006/main" noChangeAspect="1"/>
             </wp:cNvGraphicFramePr>
@@ -10064,11 +10203,11 @@
               <a:graphicData uri="http://schemas.openxmlformats.org/drawingml/2006/picture">
                 <pic:pic xmlns:pic="http://schemas.openxmlformats.org/drawingml/2006/picture">
                   <pic:nvPicPr>
-                    <pic:cNvPr id="493094498" name="Picture 15" descr="A screenshot of a computer screen&#10;&#10;AI-generated content may be incorrect."/>
+                    <pic:cNvPr id="1558532456" name="Picture 3" descr="A diagram of course catalog&#10;&#10;AI-generated content may be incorrect."/>
                     <pic:cNvPicPr/>
                   </pic:nvPicPr>
                   <pic:blipFill>
-                    <a:blip r:embed="rId43" cstate="print">
+                    <a:blip r:embed="rId43">
                       <a:extLst>
                         <a:ext uri="{28A0092B-C50C-407E-A947-70E740481C1C}">
                           <a14:useLocalDpi xmlns:a14="http://schemas.microsoft.com/office/drawing/2010/main" val="0"/>
@@ -10082,7 +10221,7 @@
                   <pic:spPr>
                     <a:xfrm>
                       <a:off x="0" y="0"/>
-                      <a:ext cx="5486400" cy="1856105"/>
+                      <a:ext cx="5486400" cy="3602355"/>
                     </a:xfrm>
                     <a:prstGeom prst="rect">
                       <a:avLst/>
@@ -10094,12 +10233,82 @@
           </wp:inline>
         </w:drawing>
       </w:r>
+      <w:r>
+        <w:br w:type="page"/>
+      </w:r>
+    </w:p>
+    <w:p>
+      <w:pPr>
+        <w:pStyle w:val="Heading2"/>
+        <w:numPr>
+          <w:ilvl w:val="0"/>
+          <w:numId w:val="0"/>
+        </w:numPr>
+      </w:pPr>
+      <w:bookmarkStart w:id="51" w:name="_Toc210245306"/>
+      <w:bookmarkStart w:id="52" w:name="_Toc212579437"/>
+      <w:r>
+        <w:t xml:space="preserve">Use Case 11: </w:t>
+      </w:r>
+      <w:r>
+        <w:t>Editing courses</w:t>
+      </w:r>
+      <w:bookmarkEnd w:id="51"/>
+      <w:bookmarkEnd w:id="52"/>
+    </w:p>
+    <w:p>
+      <w:r>
+        <w:rPr>
+          <w:noProof/>
+        </w:rPr>
+        <w:drawing>
+          <wp:inline distT="0" distB="0" distL="0" distR="0" wp14:anchorId="5AC7F1D4" wp14:editId="1B3AF6F9">
+            <wp:extent cx="5486400" cy="3421380"/>
+            <wp:effectExtent l="0" t="0" r="0" b="0"/>
+            <wp:docPr id="1920389442" name="Picture 2" descr="A diagram of course management&#10;&#10;AI-generated content may be incorrect."/>
+            <wp:cNvGraphicFramePr>
+              <a:graphicFrameLocks xmlns:a="http://schemas.openxmlformats.org/drawingml/2006/main" noChangeAspect="1"/>
+            </wp:cNvGraphicFramePr>
+            <a:graphic xmlns:a="http://schemas.openxmlformats.org/drawingml/2006/main">
+              <a:graphicData uri="http://schemas.openxmlformats.org/drawingml/2006/picture">
+                <pic:pic xmlns:pic="http://schemas.openxmlformats.org/drawingml/2006/picture">
+                  <pic:nvPicPr>
+                    <pic:cNvPr id="1920389442" name="Picture 2" descr="A diagram of course management&#10;&#10;AI-generated content may be incorrect."/>
+                    <pic:cNvPicPr/>
+                  </pic:nvPicPr>
+                  <pic:blipFill>
+                    <a:blip r:embed="rId44">
+                      <a:extLst>
+                        <a:ext uri="{28A0092B-C50C-407E-A947-70E740481C1C}">
+                          <a14:useLocalDpi xmlns:a14="http://schemas.microsoft.com/office/drawing/2010/main" val="0"/>
+                        </a:ext>
+                      </a:extLst>
+                    </a:blip>
+                    <a:stretch>
+                      <a:fillRect/>
+                    </a:stretch>
+                  </pic:blipFill>
+                  <pic:spPr>
+                    <a:xfrm>
+                      <a:off x="0" y="0"/>
+                      <a:ext cx="5486400" cy="3421380"/>
+                    </a:xfrm>
+                    <a:prstGeom prst="rect">
+                      <a:avLst/>
+                    </a:prstGeom>
+                  </pic:spPr>
+                </pic:pic>
+              </a:graphicData>
+            </a:graphic>
+          </wp:inline>
+        </w:drawing>
+      </w:r>
     </w:p>
     <w:sectPr>
-      <w:headerReference w:type="default" r:id="rId44"/>
-      <w:footerReference w:type="default" r:id="rId45"/>
-      <w:headerReference w:type="first" r:id="rId46"/>
-      <w:footerReference w:type="first" r:id="rId47"/>
+      <w:headerReference w:type="default" r:id="rId45"/>
+      <w:footerReference w:type="default" r:id="rId46"/>
+      <w:headerReference w:type="first" r:id="rId47"/>
+      <w:footerReference w:type="first" r:id="rId48"/>
       <w:type w:val="continuous"/>
       <w:pgSz w:w="12240" w:h="15840"/>
       <w:pgMar w:top="0" w:right="1800" w:bottom="828" w:left="1800" w:header="720" w:footer="1080" w:gutter="0"/>
@@ -10112,7 +10321,7 @@
 </file>
 
 <file path=word/endnotes.xml><?xml version="1.0" encoding="utf-8"?>
-<w:endnotes xmlns:wpc="http://schemas.microsoft.com/office/word/2010/wordprocessingCanvas" xmlns:cx="http://schemas.microsoft.com/office/drawing/2014/chartex" xmlns:cx1="http://schemas.microsoft.com/office/drawing/2015/9/8/chartex" xmlns:cx2="http://schemas.microsoft.com/office/drawing/2015/10/21/chartex" xmlns:cx3="http://schemas.microsoft.com/office/drawing/2016/5/9/chartex" xmlns:cx4="http://schemas.microsoft.com/office/drawing/2016/5/10/chartex" xmlns:cx5="http://schemas.microsoft.com/office/drawing/2016/5/11/chartex" xmlns:cx6="http://schemas.microsoft.com/office/drawing/2016/5/12/chartex" xmlns:cx7="http://schemas.microsoft.com/office/drawing/2016/5/13/chartex" xmlns:cx8="http://schemas.microsoft.com/office/drawing/2016/5/14/chartex" xmlns:mc="http://schemas.openxmlformats.org/markup-compatibility/2006" xmlns:aink="http://schemas.microsoft.com/office/drawing/2016/ink" xmlns:am3d="http://schemas.microsoft.com/office/drawing/2017/model3d" xmlns:o="urn:schemas-microsoft-com:office:office" xmlns:oel="http://schemas.microsoft.com/office/2019/extlst" xmlns:r="http://schemas.openxmlformats.org/officeDocument/2006/relationships" xmlns:m="http://schemas.openxmlformats.org/officeDocument/2006/math" xmlns:v="urn:schemas-microsoft-com:vml" xmlns:wp14="http://schemas.microsoft.com/office/word/2010/wordprocessingDrawing" xmlns:wp="http://schemas.openxmlformats.org/drawingml/2006/wordprocessingDrawing" xmlns:w10="urn:schemas-microsoft-com:office:word" xmlns:w="http://schemas.openxmlformats.org/wordprocessingml/2006/main" xmlns:w14="http://schemas.microsoft.com/office/word/2010/wordml" xmlns:w15="http://schemas.microsoft.com/office/word/2012/wordml" xmlns:w16cex="http://schemas.microsoft.com/office/word/2018/wordml/cex" xmlns:w16cid="http://schemas.microsoft.com/office/word/2016/wordml/cid" xmlns:w16="http://schemas.microsoft.com/office/word/2018/wordml" xmlns:w16du="http://schemas.microsoft.com/office/word/2023/wordml/word16du" xmlns:w16sdtdh="http://schemas.microsoft.com/office/word/2020/wordml/sdtdatahash" xmlns:w16sdtfl="http://schemas.microsoft.com/office/word/2024/wordml/sdtformatlock" xmlns:w16se="http://schemas.microsoft.com/office/word/2015/wordml/symex" xmlns:wpg="http://schemas.microsoft.com/office/word/2010/wordprocessingGroup" xmlns:wpi="http://schemas.microsoft.com/office/word/2010/wordprocessingInk" xmlns:wne="http://schemas.microsoft.com/office/word/2006/wordml" xmlns:wps="http://schemas.microsoft.com/office/word/2010/wordprocessingShape" mc:Ignorable="w14 w15 w16se w16cid w16 w16cex w16sdtdh w16sdtfl w16du wp14">
+<w:endnotes xmlns:wpc="http://schemas.microsoft.com/office/word/2010/wordprocessingCanvas" xmlns:cx="http://schemas.microsoft.com/office/drawing/2014/chartex" xmlns:cx1="http://schemas.microsoft.com/office/drawing/2015/9/8/chartex" xmlns:cx2="http://schemas.microsoft.com/office/drawing/2015/10/21/chartex" xmlns:cx3="http://schemas.microsoft.com/office/drawing/2016/5/9/chartex" xmlns:cx4="http://schemas.microsoft.com/office/drawing/2016/5/10/chartex" xmlns:cx5="http://schemas.microsoft.com/office/drawing/2016/5/11/chartex" xmlns:cx6="http://schemas.microsoft.com/office/drawing/2016/5/12/chartex" xmlns:cx7="http://schemas.microsoft.com/office/drawing/2016/5/13/chartex" xmlns:cx8="http://schemas.microsoft.com/office/drawing/2016/5/14/chartex" xmlns:mc="http://schemas.openxmlformats.org/markup-compatibility/2006" xmlns:aink="http://schemas.microsoft.com/office/drawing/2016/ink" xmlns:am3d="http://schemas.microsoft.com/office/drawing/2017/model3d" xmlns:o="urn:schemas-microsoft-com:office:office" xmlns:r="http://schemas.openxmlformats.org/officeDocument/2006/relationships" xmlns:m="http://schemas.openxmlformats.org/officeDocument/2006/math" xmlns:v="urn:schemas-microsoft-com:vml" xmlns:wp14="http://schemas.microsoft.com/office/word/2010/wordprocessingDrawing" xmlns:wp="http://schemas.openxmlformats.org/drawingml/2006/wordprocessingDrawing" xmlns:w10="urn:schemas-microsoft-com:office:word" xmlns:w="http://schemas.openxmlformats.org/wordprocessingml/2006/main" xmlns:w14="http://schemas.microsoft.com/office/word/2010/wordml" xmlns:w15="http://schemas.microsoft.com/office/word/2012/wordml" xmlns:w16cex="http://schemas.microsoft.com/office/word/2018/wordml/cex" xmlns:w16cid="http://schemas.microsoft.com/office/word/2016/wordml/cid" xmlns:w16="http://schemas.microsoft.com/office/word/2018/wordml" xmlns:w16se="http://schemas.microsoft.com/office/word/2015/wordml/symex" xmlns:wpg="http://schemas.microsoft.com/office/word/2010/wordprocessingGroup" xmlns:wpi="http://schemas.microsoft.com/office/word/2010/wordprocessingInk" xmlns:wne="http://schemas.microsoft.com/office/word/2006/wordml" xmlns:wps="http://schemas.microsoft.com/office/word/2010/wordprocessingShape" mc:Ignorable="w14 w15 w16se w16cid w16 w16cex wp14">
   <w:endnote w:type="separator" w:id="-1">
     <w:p>
       <w:r>
@@ -10131,7 +10340,7 @@
 </file>
 
 <file path=word/footer1.xml><?xml version="1.0" encoding="utf-8"?>
-<w:ftr xmlns:wpc="http://schemas.microsoft.com/office/word/2010/wordprocessingCanvas" xmlns:cx="http://schemas.microsoft.com/office/drawing/2014/chartex" xmlns:cx1="http://schemas.microsoft.com/office/drawing/2015/9/8/chartex" xmlns:cx2="http://schemas.microsoft.com/office/drawing/2015/10/21/chartex" xmlns:cx3="http://schemas.microsoft.com/office/drawing/2016/5/9/chartex" xmlns:cx4="http://schemas.microsoft.com/office/drawing/2016/5/10/chartex" xmlns:cx5="http://schemas.microsoft.com/office/drawing/2016/5/11/chartex" xmlns:cx6="http://schemas.microsoft.com/office/drawing/2016/5/12/chartex" xmlns:cx7="http://schemas.microsoft.com/office/drawing/2016/5/13/chartex" xmlns:cx8="http://schemas.microsoft.com/office/drawing/2016/5/14/chartex" xmlns:mc="http://schemas.openxmlformats.org/markup-compatibility/2006" xmlns:aink="http://schemas.microsoft.com/office/drawing/2016/ink" xmlns:am3d="http://schemas.microsoft.com/office/drawing/2017/model3d" xmlns:o="urn:schemas-microsoft-com:office:office" xmlns:oel="http://schemas.microsoft.com/office/2019/extlst" xmlns:r="http://schemas.openxmlformats.org/officeDocument/2006/relationships" xmlns:m="http://schemas.openxmlformats.org/officeDocument/2006/math" xmlns:v="urn:schemas-microsoft-com:vml" xmlns:wp14="http://schemas.microsoft.com/office/word/2010/wordprocessingDrawing" xmlns:wp="http://schemas.openxmlformats.org/drawingml/2006/wordprocessingDrawing" xmlns:w10="urn:schemas-microsoft-com:office:word" xmlns:w="http://schemas.openxmlformats.org/wordprocessingml/2006/main" xmlns:w14="http://schemas.microsoft.com/office/word/2010/wordml" xmlns:w15="http://schemas.microsoft.com/office/word/2012/wordml" xmlns:w16cex="http://schemas.microsoft.com/office/word/2018/wordml/cex" xmlns:w16cid="http://schemas.microsoft.com/office/word/2016/wordml/cid" xmlns:w16="http://schemas.microsoft.com/office/word/2018/wordml" xmlns:w16du="http://schemas.microsoft.com/office/word/2023/wordml/word16du" xmlns:w16sdtdh="http://schemas.microsoft.com/office/word/2020/wordml/sdtdatahash" xmlns:w16sdtfl="http://schemas.microsoft.com/office/word/2024/wordml/sdtformatlock" xmlns:w16se="http://schemas.microsoft.com/office/word/2015/wordml/symex" xmlns:wpg="http://schemas.microsoft.com/office/word/2010/wordprocessingGroup" xmlns:wpi="http://schemas.microsoft.com/office/word/2010/wordprocessingInk" xmlns:wne="http://schemas.microsoft.com/office/word/2006/wordml" xmlns:wps="http://schemas.microsoft.com/office/word/2010/wordprocessingShape" mc:Ignorable="w14 w15 w16se w16cid w16 w16cex w16sdtdh w16sdtfl w16du wp14">
+<w:ftr xmlns:wpc="http://schemas.microsoft.com/office/word/2010/wordprocessingCanvas" xmlns:cx="http://schemas.microsoft.com/office/drawing/2014/chartex" xmlns:cx1="http://schemas.microsoft.com/office/drawing/2015/9/8/chartex" xmlns:cx2="http://schemas.microsoft.com/office/drawing/2015/10/21/chartex" xmlns:cx3="http://schemas.microsoft.com/office/drawing/2016/5/9/chartex" xmlns:cx4="http://schemas.microsoft.com/office/drawing/2016/5/10/chartex" xmlns:cx5="http://schemas.microsoft.com/office/drawing/2016/5/11/chartex" xmlns:cx6="http://schemas.microsoft.com/office/drawing/2016/5/12/chartex" xmlns:cx7="http://schemas.microsoft.com/office/drawing/2016/5/13/chartex" xmlns:cx8="http://schemas.microsoft.com/office/drawing/2016/5/14/chartex" xmlns:mc="http://schemas.openxmlformats.org/markup-compatibility/2006" xmlns:aink="http://schemas.microsoft.com/office/drawing/2016/ink" xmlns:am3d="http://schemas.microsoft.com/office/drawing/2017/model3d" xmlns:o="urn:schemas-microsoft-com:office:office" xmlns:r="http://schemas.openxmlformats.org/officeDocument/2006/relationships" xmlns:m="http://schemas.openxmlformats.org/officeDocument/2006/math" xmlns:v="urn:schemas-microsoft-com:vml" xmlns:wp14="http://schemas.microsoft.com/office/word/2010/wordprocessingDrawing" xmlns:wp="http://schemas.openxmlformats.org/drawingml/2006/wordprocessingDrawing" xmlns:w10="urn:schemas-microsoft-com:office:word" xmlns:w="http://schemas.openxmlformats.org/wordprocessingml/2006/main" xmlns:w14="http://schemas.microsoft.com/office/word/2010/wordml" xmlns:w15="http://schemas.microsoft.com/office/word/2012/wordml" xmlns:w16cex="http://schemas.microsoft.com/office/word/2018/wordml/cex" xmlns:w16cid="http://schemas.microsoft.com/office/word/2016/wordml/cid" xmlns:w16="http://schemas.microsoft.com/office/word/2018/wordml" xmlns:w16se="http://schemas.microsoft.com/office/word/2015/wordml/symex" xmlns:wpg="http://schemas.microsoft.com/office/word/2010/wordprocessingGroup" xmlns:wpi="http://schemas.microsoft.com/office/word/2010/wordprocessingInk" xmlns:wne="http://schemas.microsoft.com/office/word/2006/wordml" xmlns:wps="http://schemas.microsoft.com/office/word/2010/wordprocessingShape" mc:Ignorable="w14 w15 w16se w16cid w16 w16cex wp14">
   <w:p>
     <w:pPr>
       <w:pStyle w:val="Footer"/>
@@ -10240,7 +10449,7 @@
         </mc:Choice>
         <mc:Fallback>
           <w:pict>
-            <v:rect w14:anchorId="57EB4867" id="Frame2" o:spid="_x0000_s1026" style="position:absolute;margin-left:0;margin-top:.05pt;width:5.65pt;height:1.8pt;z-index:-503316474;visibility:visible;mso-wrap-style:square;mso-wrap-distance-left:0;mso-wrap-distance-top:0;mso-wrap-distance-right:0;mso-wrap-distance-bottom:0;mso-position-horizontal:center;mso-position-horizontal-relative:margin;mso-position-vertical:absolute;mso-position-vertical-relative:text;v-text-anchor:top" o:gfxdata="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" o:allowincell="f" filled="f" stroked="f" strokeweight="0">
+            <v:rect w14:anchorId="57EB4867" id="Frame2" o:spid="_x0000_s1026" style="position:absolute;margin-left:0;margin-top:.05pt;width:5.65pt;height:1.8pt;z-index:-503316474;visibility:visible;mso-wrap-style:square;mso-wrap-distance-left:0;mso-wrap-distance-top:0;mso-wrap-distance-right:0;mso-wrap-distance-bottom:0;mso-position-horizontal:center;mso-position-horizontal-relative:margin;mso-position-vertical:absolute;mso-position-vertical-relative:text;v-text-anchor:top" o:gfxdata="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" o:allowincell="f" filled="f" stroked="f" strokeweight="0">
               <v:textbox inset="0,0,0,0">
                 <w:txbxContent>
                   <w:p>
@@ -10296,7 +10505,7 @@
 </file>
 
 <file path=word/footer2.xml><?xml version="1.0" encoding="utf-8"?>
-<w:ftr xmlns:wpc="http://schemas.microsoft.com/office/word/2010/wordprocessingCanvas" xmlns:cx="http://schemas.microsoft.com/office/drawing/2014/chartex" xmlns:cx1="http://schemas.microsoft.com/office/drawing/2015/9/8/chartex" xmlns:cx2="http://schemas.microsoft.com/office/drawing/2015/10/21/chartex" xmlns:cx3="http://schemas.microsoft.com/office/drawing/2016/5/9/chartex" xmlns:cx4="http://schemas.microsoft.com/office/drawing/2016/5/10/chartex" xmlns:cx5="http://schemas.microsoft.com/office/drawing/2016/5/11/chartex" xmlns:cx6="http://schemas.microsoft.com/office/drawing/2016/5/12/chartex" xmlns:cx7="http://schemas.microsoft.com/office/drawing/2016/5/13/chartex" xmlns:cx8="http://schemas.microsoft.com/office/drawing/2016/5/14/chartex" xmlns:mc="http://schemas.openxmlformats.org/markup-compatibility/2006" xmlns:aink="http://schemas.microsoft.com/office/drawing/2016/ink" xmlns:am3d="http://schemas.microsoft.com/office/drawing/2017/model3d" xmlns:o="urn:schemas-microsoft-com:office:office" xmlns:oel="http://schemas.microsoft.com/office/2019/extlst" xmlns:r="http://schemas.openxmlformats.org/officeDocument/2006/relationships" xmlns:m="http://schemas.openxmlformats.org/officeDocument/2006/math" xmlns:v="urn:schemas-microsoft-com:vml" xmlns:wp14="http://schemas.microsoft.com/office/word/2010/wordprocessingDrawing" xmlns:wp="http://schemas.openxmlformats.org/drawingml/2006/wordprocessingDrawing" xmlns:w10="urn:schemas-microsoft-com:office:word" xmlns:w="http://schemas.openxmlformats.org/wordprocessingml/2006/main" xmlns:w14="http://schemas.microsoft.com/office/word/2010/wordml" xmlns:w15="http://schemas.microsoft.com/office/word/2012/wordml" xmlns:w16cex="http://schemas.microsoft.com/office/word/2018/wordml/cex" xmlns:w16cid="http://schemas.microsoft.com/office/word/2016/wordml/cid" xmlns:w16="http://schemas.microsoft.com/office/word/2018/wordml" xmlns:w16du="http://schemas.microsoft.com/office/word/2023/wordml/word16du" xmlns:w16sdtdh="http://schemas.microsoft.com/office/word/2020/wordml/sdtdatahash" xmlns:w16sdtfl="http://schemas.microsoft.com/office/word/2024/wordml/sdtformatlock" xmlns:w16se="http://schemas.microsoft.com/office/word/2015/wordml/symex" xmlns:wpg="http://schemas.microsoft.com/office/word/2010/wordprocessingGroup" xmlns:wpi="http://schemas.microsoft.com/office/word/2010/wordprocessingInk" xmlns:wne="http://schemas.microsoft.com/office/word/2006/wordml" xmlns:wps="http://schemas.microsoft.com/office/word/2010/wordprocessingShape" mc:Ignorable="w14 w15 w16se w16cid w16 w16cex w16sdtdh w16sdtfl w16du wp14">
+<w:ftr xmlns:wpc="http://schemas.microsoft.com/office/word/2010/wordprocessingCanvas" xmlns:cx="http://schemas.microsoft.com/office/drawing/2014/chartex" xmlns:cx1="http://schemas.microsoft.com/office/drawing/2015/9/8/chartex" xmlns:cx2="http://schemas.microsoft.com/office/drawing/2015/10/21/chartex" xmlns:cx3="http://schemas.microsoft.com/office/drawing/2016/5/9/chartex" xmlns:cx4="http://schemas.microsoft.com/office/drawing/2016/5/10/chartex" xmlns:cx5="http://schemas.microsoft.com/office/drawing/2016/5/11/chartex" xmlns:cx6="http://schemas.microsoft.com/office/drawing/2016/5/12/chartex" xmlns:cx7="http://schemas.microsoft.com/office/drawing/2016/5/13/chartex" xmlns:cx8="http://schemas.microsoft.com/office/drawing/2016/5/14/chartex" xmlns:mc="http://schemas.openxmlformats.org/markup-compatibility/2006" xmlns:aink="http://schemas.microsoft.com/office/drawing/2016/ink" xmlns:am3d="http://schemas.microsoft.com/office/drawing/2017/model3d" xmlns:o="urn:schemas-microsoft-com:office:office" xmlns:r="http://schemas.openxmlformats.org/officeDocument/2006/relationships" xmlns:m="http://schemas.openxmlformats.org/officeDocument/2006/math" xmlns:v="urn:schemas-microsoft-com:vml" xmlns:wp14="http://schemas.microsoft.com/office/word/2010/wordprocessingDrawing" xmlns:wp="http://schemas.openxmlformats.org/drawingml/2006/wordprocessingDrawing" xmlns:w10="urn:schemas-microsoft-com:office:word" xmlns:w="http://schemas.openxmlformats.org/wordprocessingml/2006/main" xmlns:w14="http://schemas.microsoft.com/office/word/2010/wordml" xmlns:w15="http://schemas.microsoft.com/office/word/2012/wordml" xmlns:w16cex="http://schemas.microsoft.com/office/word/2018/wordml/cex" xmlns:w16cid="http://schemas.microsoft.com/office/word/2016/wordml/cid" xmlns:w16="http://schemas.microsoft.com/office/word/2018/wordml" xmlns:w16se="http://schemas.microsoft.com/office/word/2015/wordml/symex" xmlns:wpg="http://schemas.microsoft.com/office/word/2010/wordprocessingGroup" xmlns:wpi="http://schemas.microsoft.com/office/word/2010/wordprocessingInk" xmlns:wne="http://schemas.microsoft.com/office/word/2006/wordml" xmlns:wps="http://schemas.microsoft.com/office/word/2010/wordprocessingShape" mc:Ignorable="w14 w15 w16se w16cid w16 w16cex wp14">
   <w:p>
     <w:pPr>
       <w:pStyle w:val="Footer"/>
@@ -10342,7 +10551,7 @@
 </file>
 
 <file path=word/footnotes.xml><?xml version="1.0" encoding="utf-8"?>
-<w:footnotes xmlns:wpc="http://schemas.microsoft.com/office/word/2010/wordprocessingCanvas" xmlns:cx="http://schemas.microsoft.com/office/drawing/2014/chartex" xmlns:cx1="http://schemas.microsoft.com/office/drawing/2015/9/8/chartex" xmlns:cx2="http://schemas.microsoft.com/office/drawing/2015/10/21/chartex" xmlns:cx3="http://schemas.microsoft.com/office/drawing/2016/5/9/chartex" xmlns:cx4="http://schemas.microsoft.com/office/drawing/2016/5/10/chartex" xmlns:cx5="http://schemas.microsoft.com/office/drawing/2016/5/11/chartex" xmlns:cx6="http://schemas.microsoft.com/office/drawing/2016/5/12/chartex" xmlns:cx7="http://schemas.microsoft.com/office/drawing/2016/5/13/chartex" xmlns:cx8="http://schemas.microsoft.com/office/drawing/2016/5/14/chartex" xmlns:mc="http://schemas.openxmlformats.org/markup-compatibility/2006" xmlns:aink="http://schemas.microsoft.com/office/drawing/2016/ink" xmlns:am3d="http://schemas.microsoft.com/office/drawing/2017/model3d" xmlns:o="urn:schemas-microsoft-com:office:office" xmlns:oel="http://schemas.microsoft.com/office/2019/extlst" xmlns:r="http://schemas.openxmlformats.org/officeDocument/2006/relationships" xmlns:m="http://schemas.openxmlformats.org/officeDocument/2006/math" xmlns:v="urn:schemas-microsoft-com:vml" xmlns:wp14="http://schemas.microsoft.com/office/word/2010/wordprocessingDrawing" xmlns:wp="http://schemas.openxmlformats.org/drawingml/2006/wordprocessingDrawing" xmlns:w10="urn:schemas-microsoft-com:office:word" xmlns:w="http://schemas.openxmlformats.org/wordprocessingml/2006/main" xmlns:w14="http://schemas.microsoft.com/office/word/2010/wordml" xmlns:w15="http://schemas.microsoft.com/office/word/2012/wordml" xmlns:w16cex="http://schemas.microsoft.com/office/word/2018/wordml/cex" xmlns:w16cid="http://schemas.microsoft.com/office/word/2016/wordml/cid" xmlns:w16="http://schemas.microsoft.com/office/word/2018/wordml" xmlns:w16du="http://schemas.microsoft.com/office/word/2023/wordml/word16du" xmlns:w16sdtdh="http://schemas.microsoft.com/office/word/2020/wordml/sdtdatahash" xmlns:w16sdtfl="http://schemas.microsoft.com/office/word/2024/wordml/sdtformatlock" xmlns:w16se="http://schemas.microsoft.com/office/word/2015/wordml/symex" xmlns:wpg="http://schemas.microsoft.com/office/word/2010/wordprocessingGroup" xmlns:wpi="http://schemas.microsoft.com/office/word/2010/wordprocessingInk" xmlns:wne="http://schemas.microsoft.com/office/word/2006/wordml" xmlns:wps="http://schemas.microsoft.com/office/word/2010/wordprocessingShape" mc:Ignorable="w14 w15 w16se w16cid w16 w16cex w16sdtdh w16sdtfl w16du wp14">
+<w:footnotes xmlns:wpc="http://schemas.microsoft.com/office/word/2010/wordprocessingCanvas" xmlns:cx="http://schemas.microsoft.com/office/drawing/2014/chartex" xmlns:cx1="http://schemas.microsoft.com/office/drawing/2015/9/8/chartex" xmlns:cx2="http://schemas.microsoft.com/office/drawing/2015/10/21/chartex" xmlns:cx3="http://schemas.microsoft.com/office/drawing/2016/5/9/chartex" xmlns:cx4="http://schemas.microsoft.com/office/drawing/2016/5/10/chartex" xmlns:cx5="http://schemas.microsoft.com/office/drawing/2016/5/11/chartex" xmlns:cx6="http://schemas.microsoft.com/office/drawing/2016/5/12/chartex" xmlns:cx7="http://schemas.microsoft.com/office/drawing/2016/5/13/chartex" xmlns:cx8="http://schemas.microsoft.com/office/drawing/2016/5/14/chartex" xmlns:mc="http://schemas.openxmlformats.org/markup-compatibility/2006" xmlns:aink="http://schemas.microsoft.com/office/drawing/2016/ink" xmlns:am3d="http://schemas.microsoft.com/office/drawing/2017/model3d" xmlns:o="urn:schemas-microsoft-com:office:office" xmlns:r="http://schemas.openxmlformats.org/officeDocument/2006/relationships" xmlns:m="http://schemas.openxmlformats.org/officeDocument/2006/math" xmlns:v="urn:schemas-microsoft-com:vml" xmlns:wp14="http://schemas.microsoft.com/office/word/2010/wordprocessingDrawing" xmlns:wp="http://schemas.openxmlformats.org/drawingml/2006/wordprocessingDrawing" xmlns:w10="urn:schemas-microsoft-com:office:word" xmlns:w="http://schemas.openxmlformats.org/wordprocessingml/2006/main" xmlns:w14="http://schemas.microsoft.com/office/word/2010/wordml" xmlns:w15="http://schemas.microsoft.com/office/word/2012/wordml" xmlns:w16cex="http://schemas.microsoft.com/office/word/2018/wordml/cex" xmlns:w16cid="http://schemas.microsoft.com/office/word/2016/wordml/cid" xmlns:w16="http://schemas.microsoft.com/office/word/2018/wordml" xmlns:w16se="http://schemas.microsoft.com/office/word/2015/wordml/symex" xmlns:wpg="http://schemas.microsoft.com/office/word/2010/wordprocessingGroup" xmlns:wpi="http://schemas.microsoft.com/office/word/2010/wordprocessingInk" xmlns:wne="http://schemas.microsoft.com/office/word/2006/wordml" xmlns:wps="http://schemas.microsoft.com/office/word/2010/wordprocessingShape" mc:Ignorable="w14 w15 w16se w16cid w16 w16cex wp14">
   <w:footnote w:type="separator" w:id="-1">
     <w:p>
       <w:r>
@@ -10361,7 +10570,7 @@
 </file>
 
 <file path=word/header1.xml><?xml version="1.0" encoding="utf-8"?>
-<w:hdr xmlns:wpc="http://schemas.microsoft.com/office/word/2010/wordprocessingCanvas" xmlns:cx="http://schemas.microsoft.com/office/drawing/2014/chartex" xmlns:cx1="http://schemas.microsoft.com/office/drawing/2015/9/8/chartex" xmlns:cx2="http://schemas.microsoft.com/office/drawing/2015/10/21/chartex" xmlns:cx3="http://schemas.microsoft.com/office/drawing/2016/5/9/chartex" xmlns:cx4="http://schemas.microsoft.com/office/drawing/2016/5/10/chartex" xmlns:cx5="http://schemas.microsoft.com/office/drawing/2016/5/11/chartex" xmlns:cx6="http://schemas.microsoft.com/office/drawing/2016/5/12/chartex" xmlns:cx7="http://schemas.microsoft.com/office/drawing/2016/5/13/chartex" xmlns:cx8="http://schemas.microsoft.com/office/drawing/2016/5/14/chartex" xmlns:mc="http://schemas.openxmlformats.org/markup-compatibility/2006" xmlns:aink="http://schemas.microsoft.com/office/drawing/2016/ink" xmlns:am3d="http://schemas.microsoft.com/office/drawing/2017/model3d" xmlns:o="urn:schemas-microsoft-com:office:office" xmlns:oel="http://schemas.microsoft.com/office/2019/extlst" xmlns:r="http://schemas.openxmlformats.org/officeDocument/2006/relationships" xmlns:m="http://schemas.openxmlformats.org/officeDocument/2006/math" xmlns:v="urn:schemas-microsoft-com:vml" xmlns:wp14="http://schemas.microsoft.com/office/word/2010/wordprocessingDrawing" xmlns:wp="http://schemas.openxmlformats.org/drawingml/2006/wordprocessingDrawing" xmlns:w10="urn:schemas-microsoft-com:office:word" xmlns:w="http://schemas.openxmlformats.org/wordprocessingml/2006/main" xmlns:w14="http://schemas.microsoft.com/office/word/2010/wordml" xmlns:w15="http://schemas.microsoft.com/office/word/2012/wordml" xmlns:w16cex="http://schemas.microsoft.com/office/word/2018/wordml/cex" xmlns:w16cid="http://schemas.microsoft.com/office/word/2016/wordml/cid" xmlns:w16="http://schemas.microsoft.com/office/word/2018/wordml" xmlns:w16du="http://schemas.microsoft.com/office/word/2023/wordml/word16du" xmlns:w16sdtdh="http://schemas.microsoft.com/office/word/2020/wordml/sdtdatahash" xmlns:w16sdtfl="http://schemas.microsoft.com/office/word/2024/wordml/sdtformatlock" xmlns:w16se="http://schemas.microsoft.com/office/word/2015/wordml/symex" xmlns:wpg="http://schemas.microsoft.com/office/word/2010/wordprocessingGroup" xmlns:wpi="http://schemas.microsoft.com/office/word/2010/wordprocessingInk" xmlns:wne="http://schemas.microsoft.com/office/word/2006/wordml" xmlns:wps="http://schemas.microsoft.com/office/word/2010/wordprocessingShape" mc:Ignorable="w14 w15 w16se w16cid w16 w16cex w16sdtdh w16sdtfl w16du wp14">
+<w:hdr xmlns:wpc="http://schemas.microsoft.com/office/word/2010/wordprocessingCanvas" xmlns:cx="http://schemas.microsoft.com/office/drawing/2014/chartex" xmlns:cx1="http://schemas.microsoft.com/office/drawing/2015/9/8/chartex" xmlns:cx2="http://schemas.microsoft.com/office/drawing/2015/10/21/chartex" xmlns:cx3="http://schemas.microsoft.com/office/drawing/2016/5/9/chartex" xmlns:cx4="http://schemas.microsoft.com/office/drawing/2016/5/10/chartex" xmlns:cx5="http://schemas.microsoft.com/office/drawing/2016/5/11/chartex" xmlns:cx6="http://schemas.microsoft.com/office/drawing/2016/5/12/chartex" xmlns:cx7="http://schemas.microsoft.com/office/drawing/2016/5/13/chartex" xmlns:cx8="http://schemas.microsoft.com/office/drawing/2016/5/14/chartex" xmlns:mc="http://schemas.openxmlformats.org/markup-compatibility/2006" xmlns:aink="http://schemas.microsoft.com/office/drawing/2016/ink" xmlns:am3d="http://schemas.microsoft.com/office/drawing/2017/model3d" xmlns:o="urn:schemas-microsoft-com:office:office" xmlns:r="http://schemas.openxmlformats.org/officeDocument/2006/relationships" xmlns:m="http://schemas.openxmlformats.org/officeDocument/2006/math" xmlns:v="urn:schemas-microsoft-com:vml" xmlns:wp14="http://schemas.microsoft.com/office/word/2010/wordprocessingDrawing" xmlns:wp="http://schemas.openxmlformats.org/drawingml/2006/wordprocessingDrawing" xmlns:w10="urn:schemas-microsoft-com:office:word" xmlns:w="http://schemas.openxmlformats.org/wordprocessingml/2006/main" xmlns:w14="http://schemas.microsoft.com/office/word/2010/wordml" xmlns:w15="http://schemas.microsoft.com/office/word/2012/wordml" xmlns:w16cex="http://schemas.microsoft.com/office/word/2018/wordml/cex" xmlns:w16cid="http://schemas.microsoft.com/office/word/2016/wordml/cid" xmlns:w16="http://schemas.microsoft.com/office/word/2018/wordml" xmlns:w16se="http://schemas.microsoft.com/office/word/2015/wordml/symex" xmlns:wpg="http://schemas.microsoft.com/office/word/2010/wordprocessingGroup" xmlns:wpi="http://schemas.microsoft.com/office/word/2010/wordprocessingInk" xmlns:wne="http://schemas.microsoft.com/office/word/2006/wordml" xmlns:wps="http://schemas.microsoft.com/office/word/2010/wordprocessingShape" mc:Ignorable="w14 w15 w16se w16cid w16 w16cex wp14">
   <w:p>
     <w:pPr>
       <w:pStyle w:val="Header"/>
@@ -10371,7 +10580,7 @@
 </file>
 
 <file path=word/header2.xml><?xml version="1.0" encoding="utf-8"?>
-<w:hdr xmlns:wpc="http://schemas.microsoft.com/office/word/2010/wordprocessingCanvas" xmlns:cx="http://schemas.microsoft.com/office/drawing/2014/chartex" xmlns:cx1="http://schemas.microsoft.com/office/drawing/2015/9/8/chartex" xmlns:cx2="http://schemas.microsoft.com/office/drawing/2015/10/21/chartex" xmlns:cx3="http://schemas.microsoft.com/office/drawing/2016/5/9/chartex" xmlns:cx4="http://schemas.microsoft.com/office/drawing/2016/5/10/chartex" xmlns:cx5="http://schemas.microsoft.com/office/drawing/2016/5/11/chartex" xmlns:cx6="http://schemas.microsoft.com/office/drawing/2016/5/12/chartex" xmlns:cx7="http://schemas.microsoft.com/office/drawing/2016/5/13/chartex" xmlns:cx8="http://schemas.microsoft.com/office/drawing/2016/5/14/chartex" xmlns:mc="http://schemas.openxmlformats.org/markup-compatibility/2006" xmlns:aink="http://schemas.microsoft.com/office/drawing/2016/ink" xmlns:am3d="http://schemas.microsoft.com/office/drawing/2017/model3d" xmlns:o="urn:schemas-microsoft-com:office:office" xmlns:oel="http://schemas.microsoft.com/office/2019/extlst" xmlns:r="http://schemas.openxmlformats.org/officeDocument/2006/relationships" xmlns:m="http://schemas.openxmlformats.org/officeDocument/2006/math" xmlns:v="urn:schemas-microsoft-com:vml" xmlns:wp14="http://schemas.microsoft.com/office/word/2010/wordprocessingDrawing" xmlns:wp="http://schemas.openxmlformats.org/drawingml/2006/wordprocessingDrawing" xmlns:w10="urn:schemas-microsoft-com:office:word" xmlns:w="http://schemas.openxmlformats.org/wordprocessingml/2006/main" xmlns:w14="http://schemas.microsoft.com/office/word/2010/wordml" xmlns:w15="http://schemas.microsoft.com/office/word/2012/wordml" xmlns:w16cex="http://schemas.microsoft.com/office/word/2018/wordml/cex" xmlns:w16cid="http://schemas.microsoft.com/office/word/2016/wordml/cid" xmlns:w16="http://schemas.microsoft.com/office/word/2018/wordml" xmlns:w16du="http://schemas.microsoft.com/office/word/2023/wordml/word16du" xmlns:w16sdtdh="http://schemas.microsoft.com/office/word/2020/wordml/sdtdatahash" xmlns:w16sdtfl="http://schemas.microsoft.com/office/word/2024/wordml/sdtformatlock" xmlns:w16se="http://schemas.microsoft.com/office/word/2015/wordml/symex" xmlns:wpg="http://schemas.microsoft.com/office/word/2010/wordprocessingGroup" xmlns:wpi="http://schemas.microsoft.com/office/word/2010/wordprocessingInk" xmlns:wne="http://schemas.microsoft.com/office/word/2006/wordml" xmlns:wps="http://schemas.microsoft.com/office/word/2010/wordprocessingShape" mc:Ignorable="w14 w15 w16se w16cid w16 w16cex w16sdtdh w16sdtfl w16du wp14">
+<w:hdr xmlns:wpc="http://schemas.microsoft.com/office/word/2010/wordprocessingCanvas" xmlns:cx="http://schemas.microsoft.com/office/drawing/2014/chartex" xmlns:cx1="http://schemas.microsoft.com/office/drawing/2015/9/8/chartex" xmlns:cx2="http://schemas.microsoft.com/office/drawing/2015/10/21/chartex" xmlns:cx3="http://schemas.microsoft.com/office/drawing/2016/5/9/chartex" xmlns:cx4="http://schemas.microsoft.com/office/drawing/2016/5/10/chartex" xmlns:cx5="http://schemas.microsoft.com/office/drawing/2016/5/11/chartex" xmlns:cx6="http://schemas.microsoft.com/office/drawing/2016/5/12/chartex" xmlns:cx7="http://schemas.microsoft.com/office/drawing/2016/5/13/chartex" xmlns:cx8="http://schemas.microsoft.com/office/drawing/2016/5/14/chartex" xmlns:mc="http://schemas.openxmlformats.org/markup-compatibility/2006" xmlns:aink="http://schemas.microsoft.com/office/drawing/2016/ink" xmlns:am3d="http://schemas.microsoft.com/office/drawing/2017/model3d" xmlns:o="urn:schemas-microsoft-com:office:office" xmlns:r="http://schemas.openxmlformats.org/officeDocument/2006/relationships" xmlns:m="http://schemas.openxmlformats.org/officeDocument/2006/math" xmlns:v="urn:schemas-microsoft-com:vml" xmlns:wp14="http://schemas.microsoft.com/office/word/2010/wordprocessingDrawing" xmlns:wp="http://schemas.openxmlformats.org/drawingml/2006/wordprocessingDrawing" xmlns:w10="urn:schemas-microsoft-com:office:word" xmlns:w="http://schemas.openxmlformats.org/wordprocessingml/2006/main" xmlns:w14="http://schemas.microsoft.com/office/word/2010/wordml" xmlns:w15="http://schemas.microsoft.com/office/word/2012/wordml" xmlns:w16cex="http://schemas.microsoft.com/office/word/2018/wordml/cex" xmlns:w16cid="http://schemas.microsoft.com/office/word/2016/wordml/cid" xmlns:w16="http://schemas.microsoft.com/office/word/2018/wordml" xmlns:w16se="http://schemas.microsoft.com/office/word/2015/wordml/symex" xmlns:wpg="http://schemas.microsoft.com/office/word/2010/wordprocessingGroup" xmlns:wpi="http://schemas.microsoft.com/office/word/2010/wordprocessingInk" xmlns:wne="http://schemas.microsoft.com/office/word/2006/wordml" xmlns:wps="http://schemas.microsoft.com/office/word/2010/wordprocessingShape" mc:Ignorable="w14 w15 w16se w16cid w16 w16cex wp14">
   <w:p>
     <w:pPr>
       <w:pStyle w:val="HeaderLeft"/>
@@ -10381,7 +10590,7 @@
 </file>
 
 <file path=word/numbering.xml><?xml version="1.0" encoding="utf-8"?>
-<w:numbering xmlns:wpc="http://schemas.microsoft.com/office/word/2010/wordprocessingCanvas" xmlns:cx="http://schemas.microsoft.com/office/drawing/2014/chartex" xmlns:cx1="http://schemas.microsoft.com/office/drawing/2015/9/8/chartex" xmlns:cx2="http://schemas.microsoft.com/office/drawing/2015/10/21/chartex" xmlns:cx3="http://schemas.microsoft.com/office/drawing/2016/5/9/chartex" xmlns:cx4="http://schemas.microsoft.com/office/drawing/2016/5/10/chartex" xmlns:cx5="http://schemas.microsoft.com/office/drawing/2016/5/11/chartex" xmlns:cx6="http://schemas.microsoft.com/office/drawing/2016/5/12/chartex" xmlns:cx7="http://schemas.microsoft.com/office/drawing/2016/5/13/chartex" xmlns:cx8="http://schemas.microsoft.com/office/drawing/2016/5/14/chartex" xmlns:mc="http://schemas.openxmlformats.org/markup-compatibility/2006" xmlns:aink="http://schemas.microsoft.com/office/drawing/2016/ink" xmlns:am3d="http://schemas.microsoft.com/office/drawing/2017/model3d" xmlns:o="urn:schemas-microsoft-com:office:office" xmlns:oel="http://schemas.microsoft.com/office/2019/extlst" xmlns:r="http://schemas.openxmlformats.org/officeDocument/2006/relationships" xmlns:m="http://schemas.openxmlformats.org/officeDocument/2006/math" xmlns:v="urn:schemas-microsoft-com:vml" xmlns:wp14="http://schemas.microsoft.com/office/word/2010/wordprocessingDrawing" xmlns:wp="http://schemas.openxmlformats.org/drawingml/2006/wordprocessingDrawing" xmlns:w10="urn:schemas-microsoft-com:office:word" xmlns:w="http://schemas.openxmlformats.org/wordprocessingml/2006/main" xmlns:w14="http://schemas.microsoft.com/office/word/2010/wordml" xmlns:w15="http://schemas.microsoft.com/office/word/2012/wordml" xmlns:w16cex="http://schemas.microsoft.com/office/word/2018/wordml/cex" xmlns:w16cid="http://schemas.microsoft.com/office/word/2016/wordml/cid" xmlns:w16="http://schemas.microsoft.com/office/word/2018/wordml" xmlns:w16du="http://schemas.microsoft.com/office/word/2023/wordml/word16du" xmlns:w16sdtdh="http://schemas.microsoft.com/office/word/2020/wordml/sdtdatahash" xmlns:w16sdtfl="http://schemas.microsoft.com/office/word/2024/wordml/sdtformatlock" xmlns:w16se="http://schemas.microsoft.com/office/word/2015/wordml/symex" xmlns:wpg="http://schemas.microsoft.com/office/word/2010/wordprocessingGroup" xmlns:wpi="http://schemas.microsoft.com/office/word/2010/wordprocessingInk" xmlns:wne="http://schemas.microsoft.com/office/word/2006/wordml" xmlns:wps="http://schemas.microsoft.com/office/word/2010/wordprocessingShape" mc:Ignorable="w14 w15 w16se w16cid w16 w16cex w16sdtdh w16sdtfl w16du wp14">
+<w:numbering xmlns:wpc="http://schemas.microsoft.com/office/word/2010/wordprocessingCanvas" xmlns:cx="http://schemas.microsoft.com/office/drawing/2014/chartex" xmlns:cx1="http://schemas.microsoft.com/office/drawing/2015/9/8/chartex" xmlns:cx2="http://schemas.microsoft.com/office/drawing/2015/10/21/chartex" xmlns:cx3="http://schemas.microsoft.com/office/drawing/2016/5/9/chartex" xmlns:cx4="http://schemas.microsoft.com/office/drawing/2016/5/10/chartex" xmlns:cx5="http://schemas.microsoft.com/office/drawing/2016/5/11/chartex" xmlns:cx6="http://schemas.microsoft.com/office/drawing/2016/5/12/chartex" xmlns:cx7="http://schemas.microsoft.com/office/drawing/2016/5/13/chartex" xmlns:cx8="http://schemas.microsoft.com/office/drawing/2016/5/14/chartex" xmlns:mc="http://schemas.openxmlformats.org/markup-compatibility/2006" xmlns:aink="http://schemas.microsoft.com/office/drawing/2016/ink" xmlns:am3d="http://schemas.microsoft.com/office/drawing/2017/model3d" xmlns:o="urn:schemas-microsoft-com:office:office" xmlns:r="http://schemas.openxmlformats.org/officeDocument/2006/relationships" xmlns:m="http://schemas.openxmlformats.org/officeDocument/2006/math" xmlns:v="urn:schemas-microsoft-com:vml" xmlns:wp14="http://schemas.microsoft.com/office/word/2010/wordprocessingDrawing" xmlns:wp="http://schemas.openxmlformats.org/drawingml/2006/wordprocessingDrawing" xmlns:w10="urn:schemas-microsoft-com:office:word" xmlns:w="http://schemas.openxmlformats.org/wordprocessingml/2006/main" xmlns:w14="http://schemas.microsoft.com/office/word/2010/wordml" xmlns:w15="http://schemas.microsoft.com/office/word/2012/wordml" xmlns:w16cex="http://schemas.microsoft.com/office/word/2018/wordml/cex" xmlns:w16cid="http://schemas.microsoft.com/office/word/2016/wordml/cid" xmlns:w16="http://schemas.microsoft.com/office/word/2018/wordml" xmlns:w16se="http://schemas.microsoft.com/office/word/2015/wordml/symex" xmlns:wpg="http://schemas.microsoft.com/office/word/2010/wordprocessingGroup" xmlns:wpi="http://schemas.microsoft.com/office/word/2010/wordprocessingInk" xmlns:wne="http://schemas.microsoft.com/office/word/2006/wordml" xmlns:wps="http://schemas.microsoft.com/office/word/2010/wordprocessingShape" mc:Ignorable="w14 w15 w16se w16cid w16 w16cex wp14">
   <w:abstractNum w:abstractNumId="0" w15:restartNumberingAfterBreak="0">
     <w:nsid w:val="060402D8"/>
     <w:multiLevelType w:val="multilevel"/>
@@ -11613,52 +11822,52 @@
       </w:pPr>
     </w:lvl>
   </w:abstractNum>
-  <w:num w:numId="1" w16cid:durableId="881789800">
+  <w:num w:numId="1">
     <w:abstractNumId w:val="0"/>
   </w:num>
-  <w:num w:numId="2" w16cid:durableId="1799257402">
+  <w:num w:numId="2">
     <w:abstractNumId w:val="2"/>
   </w:num>
-  <w:num w:numId="3" w16cid:durableId="1777365533">
+  <w:num w:numId="3">
     <w:abstractNumId w:val="4"/>
   </w:num>
-  <w:num w:numId="4" w16cid:durableId="7680364">
+  <w:num w:numId="4">
     <w:abstractNumId w:val="7"/>
   </w:num>
-  <w:num w:numId="5" w16cid:durableId="1487044384">
+  <w:num w:numId="5">
     <w:abstractNumId w:val="8"/>
   </w:num>
-  <w:num w:numId="6" w16cid:durableId="2115906325">
+  <w:num w:numId="6">
     <w:abstractNumId w:val="1"/>
   </w:num>
-  <w:num w:numId="7" w16cid:durableId="1012604857">
+  <w:num w:numId="7">
     <w:abstractNumId w:val="3"/>
   </w:num>
-  <w:num w:numId="8" w16cid:durableId="613750820">
+  <w:num w:numId="8">
     <w:abstractNumId w:val="6"/>
   </w:num>
-  <w:num w:numId="9" w16cid:durableId="1817910359">
+  <w:num w:numId="9">
     <w:abstractNumId w:val="9"/>
   </w:num>
-  <w:num w:numId="10" w16cid:durableId="97800116">
+  <w:num w:numId="10">
     <w:abstractNumId w:val="0"/>
   </w:num>
-  <w:num w:numId="11" w16cid:durableId="755202843">
+  <w:num w:numId="11">
     <w:abstractNumId w:val="0"/>
   </w:num>
-  <w:num w:numId="12" w16cid:durableId="1537279207">
+  <w:num w:numId="12">
     <w:abstractNumId w:val="0"/>
   </w:num>
-  <w:num w:numId="13" w16cid:durableId="169762418">
+  <w:num w:numId="13">
     <w:abstractNumId w:val="0"/>
   </w:num>
-  <w:num w:numId="14" w16cid:durableId="1054238769">
+  <w:num w:numId="14">
     <w:abstractNumId w:val="0"/>
   </w:num>
-  <w:num w:numId="15" w16cid:durableId="1330869216">
+  <w:num w:numId="15">
     <w:abstractNumId w:val="0"/>
   </w:num>
-  <w:num w:numId="16" w16cid:durableId="1876624022">
+  <w:num w:numId="16">
     <w:abstractNumId w:val="5"/>
   </w:num>
   <w:numIdMacAtCleanup w:val="2"/>
@@ -11666,7 +11875,7 @@
 </file>
 
 <file path=word/styles.xml><?xml version="1.0" encoding="utf-8"?>
-<w:styles xmlns:mc="http://schemas.openxmlformats.org/markup-compatibility/2006" xmlns:r="http://schemas.openxmlformats.org/officeDocument/2006/relationships" xmlns:w="http://schemas.openxmlformats.org/wordprocessingml/2006/main" xmlns:w14="http://schemas.microsoft.com/office/word/2010/wordml" xmlns:w15="http://schemas.microsoft.com/office/word/2012/wordml" xmlns:w16cex="http://schemas.microsoft.com/office/word/2018/wordml/cex" xmlns:w16cid="http://schemas.microsoft.com/office/word/2016/wordml/cid" xmlns:w16="http://schemas.microsoft.com/office/word/2018/wordml" xmlns:w16du="http://schemas.microsoft.com/office/word/2023/wordml/word16du" xmlns:w16sdtdh="http://schemas.microsoft.com/office/word/2020/wordml/sdtdatahash" xmlns:w16sdtfl="http://schemas.microsoft.com/office/word/2024/wordml/sdtformatlock" xmlns:w16se="http://schemas.microsoft.com/office/word/2015/wordml/symex" mc:Ignorable="w14 w15 w16se w16cid w16 w16cex w16sdtdh w16sdtfl w16du">
+<w:styles xmlns:mc="http://schemas.openxmlformats.org/markup-compatibility/2006" xmlns:r="http://schemas.openxmlformats.org/officeDocument/2006/relationships" xmlns:w="http://schemas.openxmlformats.org/wordprocessingml/2006/main" xmlns:w14="http://schemas.microsoft.com/office/word/2010/wordml" xmlns:w15="http://schemas.microsoft.com/office/word/2012/wordml" xmlns:w16cex="http://schemas.microsoft.com/office/word/2018/wordml/cex" xmlns:w16cid="http://schemas.microsoft.com/office/word/2016/wordml/cid" xmlns:w16="http://schemas.microsoft.com/office/word/2018/wordml" xmlns:w16se="http://schemas.microsoft.com/office/word/2015/wordml/symex" mc:Ignorable="w14 w15 w16se w16cid w16 w16cex">
   <w:docDefaults>
     <w:rPrDefault>
       <w:rPr>

</xml_diff>